<commit_message>
Completing initial creation of database
</commit_message>
<xml_diff>
--- a/Database_tables.docx
+++ b/Database_tables.docx
@@ -54,7 +54,7 @@
                 <w:b/>
                 <w:bCs/>
               </w:rPr>
-              <w:t>Id</w:t>
+              <w:t>id</w:t>
             </w:r>
           </w:p>
         </w:tc>
@@ -98,13 +98,8 @@
             <w:tcW w:w="2378" w:type="dxa"/>
           </w:tcPr>
           <w:p>
-            <w:proofErr w:type="gramStart"/>
-            <w:r>
-              <w:t>String(</w:t>
-            </w:r>
-            <w:proofErr w:type="gramEnd"/>
-            <w:r>
-              <w:t>64)</w:t>
+            <w:r>
+              <w:t>String(64)</w:t>
             </w:r>
           </w:p>
         </w:tc>
@@ -135,23 +130,12 @@
           </w:tcPr>
           <w:p>
             <w:proofErr w:type="spellStart"/>
-            <w:proofErr w:type="gramStart"/>
             <w:r>
               <w:t>VarChar</w:t>
             </w:r>
             <w:proofErr w:type="spellEnd"/>
             <w:r>
-              <w:t>(</w:t>
-            </w:r>
-            <w:proofErr w:type="gramEnd"/>
-            <w:r>
-              <w:t>12</w:t>
-            </w:r>
-            <w:r>
-              <w:t>0</w:t>
-            </w:r>
-            <w:r>
-              <w:t>)</w:t>
+              <w:t>(120)</w:t>
             </w:r>
           </w:p>
         </w:tc>
@@ -184,32 +168,1194 @@
           </w:tcPr>
           <w:p>
             <w:proofErr w:type="spellStart"/>
-            <w:proofErr w:type="gramStart"/>
             <w:r>
               <w:t>VarChar</w:t>
             </w:r>
             <w:proofErr w:type="spellEnd"/>
             <w:r>
-              <w:t>(</w:t>
-            </w:r>
-            <w:proofErr w:type="gramEnd"/>
-            <w:r>
-              <w:t>128)</w:t>
+              <w:t>(128)</w:t>
             </w:r>
           </w:p>
         </w:tc>
         <w:tc>
           <w:tcPr>
             <w:tcW w:w="2379" w:type="dxa"/>
+          </w:tcPr>
+          <w:p/>
+        </w:tc>
+      </w:tr>
+      <w:tr>
+        <w:trPr>
+          <w:trHeight w:val="330"/>
+        </w:trPr>
+        <w:tc>
+          <w:tcPr>
+            <w:tcW w:w="2378" w:type="dxa"/>
+          </w:tcPr>
+          <w:p>
+            <w:proofErr w:type="spellStart"/>
+            <w:r>
+              <w:t>U</w:t>
+            </w:r>
+            <w:r>
+              <w:t>ser</w:t>
+            </w:r>
+            <w:r>
+              <w:t>_role</w:t>
+            </w:r>
+            <w:bookmarkStart w:id="0" w:name="_GoBack"/>
+            <w:bookmarkEnd w:id="0"/>
+            <w:proofErr w:type="spellEnd"/>
+          </w:p>
+        </w:tc>
+        <w:tc>
+          <w:tcPr>
+            <w:tcW w:w="2378" w:type="dxa"/>
+          </w:tcPr>
+          <w:p>
+            <w:r>
+              <w:t>Integer</w:t>
+            </w:r>
+          </w:p>
+        </w:tc>
+        <w:tc>
+          <w:tcPr>
+            <w:tcW w:w="2379" w:type="dxa"/>
+          </w:tcPr>
+          <w:p>
+            <w:r>
+              <w:t>Foreign Key (</w:t>
+            </w:r>
+            <w:proofErr w:type="spellStart"/>
+            <w:r>
+              <w:t>user</w:t>
+            </w:r>
+            <w:r>
+              <w:t>Class</w:t>
+            </w:r>
+            <w:proofErr w:type="spellEnd"/>
+            <w:r>
+              <w:t xml:space="preserve"> table id)</w:t>
+            </w:r>
+          </w:p>
+        </w:tc>
+      </w:tr>
+      <w:tr>
+        <w:trPr>
+          <w:trHeight w:val="330"/>
+        </w:trPr>
+        <w:tc>
+          <w:tcPr>
+            <w:tcW w:w="2378" w:type="dxa"/>
+          </w:tcPr>
+          <w:p>
+            <w:r>
+              <w:t>admin</w:t>
+            </w:r>
+          </w:p>
+        </w:tc>
+        <w:tc>
+          <w:tcPr>
+            <w:tcW w:w="2378" w:type="dxa"/>
+          </w:tcPr>
+          <w:p>
+            <w:proofErr w:type="spellStart"/>
+            <w:r>
+              <w:t>Booleon</w:t>
+            </w:r>
+            <w:proofErr w:type="spellEnd"/>
+            <w:r>
+              <w:t>()</w:t>
+            </w:r>
+          </w:p>
+        </w:tc>
+        <w:tc>
+          <w:tcPr>
+            <w:tcW w:w="2379" w:type="dxa"/>
+          </w:tcPr>
+          <w:p/>
+        </w:tc>
+      </w:tr>
+    </w:tbl>
+    <w:p/>
+    <w:p>
+      <w:pPr>
+        <w:rPr>
+          <w:b/>
+          <w:bCs/>
+        </w:rPr>
+      </w:pPr>
+      <w:r>
+        <w:rPr>
+          <w:b/>
+          <w:bCs/>
+        </w:rPr>
+        <w:t>Roles</w:t>
+      </w:r>
+    </w:p>
+    <w:tbl>
+      <w:tblPr>
+        <w:tblStyle w:val="TableGrid"/>
+        <w:tblW w:w="0" w:type="auto"/>
+        <w:tblLook w:val="04A0" w:firstRow="1" w:lastRow="0" w:firstColumn="1" w:lastColumn="0" w:noHBand="0" w:noVBand="1"/>
+      </w:tblPr>
+      <w:tblGrid>
+        <w:gridCol w:w="3116"/>
+        <w:gridCol w:w="3117"/>
+        <w:gridCol w:w="3117"/>
+      </w:tblGrid>
+      <w:tr>
+        <w:tc>
+          <w:tcPr>
+            <w:tcW w:w="3116" w:type="dxa"/>
+          </w:tcPr>
+          <w:p>
+            <w:pPr>
+              <w:rPr>
+                <w:b/>
+                <w:bCs/>
+              </w:rPr>
+            </w:pPr>
+            <w:r>
+              <w:rPr>
+                <w:b/>
+                <w:bCs/>
+              </w:rPr>
+              <w:t>Id</w:t>
+            </w:r>
+          </w:p>
+        </w:tc>
+        <w:tc>
+          <w:tcPr>
+            <w:tcW w:w="3117" w:type="dxa"/>
+          </w:tcPr>
+          <w:p>
+            <w:r>
+              <w:t>Integer</w:t>
+            </w:r>
+          </w:p>
+        </w:tc>
+        <w:tc>
+          <w:tcPr>
+            <w:tcW w:w="3117" w:type="dxa"/>
+          </w:tcPr>
+          <w:p>
+            <w:r>
+              <w:t>Primary Key</w:t>
+            </w:r>
+          </w:p>
+        </w:tc>
+      </w:tr>
+      <w:tr>
+        <w:tc>
+          <w:tcPr>
+            <w:tcW w:w="3116" w:type="dxa"/>
+          </w:tcPr>
+          <w:p>
+            <w:r>
+              <w:t>r</w:t>
+            </w:r>
+            <w:r>
+              <w:t>ole</w:t>
+            </w:r>
+          </w:p>
+        </w:tc>
+        <w:tc>
+          <w:tcPr>
+            <w:tcW w:w="3117" w:type="dxa"/>
+          </w:tcPr>
+          <w:p>
+            <w:r>
+              <w:t>String(64)</w:t>
+            </w:r>
+          </w:p>
+        </w:tc>
+        <w:tc>
+          <w:tcPr>
+            <w:tcW w:w="3117" w:type="dxa"/>
+          </w:tcPr>
+          <w:p/>
+        </w:tc>
+      </w:tr>
+      <w:tr>
+        <w:tc>
+          <w:tcPr>
+            <w:tcW w:w="3116" w:type="dxa"/>
+          </w:tcPr>
+          <w:p>
+            <w:pPr>
+              <w:jc w:val="center"/>
+            </w:pPr>
+            <w:proofErr w:type="spellStart"/>
+            <w:r>
+              <w:t>Class_id</w:t>
+            </w:r>
+            <w:proofErr w:type="spellEnd"/>
+          </w:p>
+        </w:tc>
+        <w:tc>
+          <w:tcPr>
+            <w:tcW w:w="3117" w:type="dxa"/>
+          </w:tcPr>
+          <w:p>
+            <w:pPr>
+              <w:jc w:val="center"/>
+            </w:pPr>
+            <w:proofErr w:type="spellStart"/>
+            <w:r>
+              <w:t>User_</w:t>
+            </w:r>
+            <w:r>
+              <w:t>title</w:t>
+            </w:r>
+            <w:proofErr w:type="spellEnd"/>
+          </w:p>
+        </w:tc>
+        <w:tc>
+          <w:tcPr>
+            <w:tcW w:w="3117" w:type="dxa"/>
+          </w:tcPr>
+          <w:p>
+            <w:pPr>
+              <w:jc w:val="center"/>
+            </w:pPr>
+          </w:p>
+        </w:tc>
+      </w:tr>
+      <w:tr>
+        <w:tc>
+          <w:tcPr>
+            <w:tcW w:w="3116" w:type="dxa"/>
+          </w:tcPr>
+          <w:p>
+            <w:r>
+              <w:t>1</w:t>
+            </w:r>
+          </w:p>
+        </w:tc>
+        <w:tc>
+          <w:tcPr>
+            <w:tcW w:w="3117" w:type="dxa"/>
+          </w:tcPr>
+          <w:p>
+            <w:r>
+              <w:t>Staff</w:t>
+            </w:r>
+          </w:p>
+        </w:tc>
+        <w:tc>
+          <w:tcPr>
+            <w:tcW w:w="3117" w:type="dxa"/>
+          </w:tcPr>
+          <w:p/>
+        </w:tc>
+      </w:tr>
+      <w:tr>
+        <w:tc>
+          <w:tcPr>
+            <w:tcW w:w="3116" w:type="dxa"/>
+          </w:tcPr>
+          <w:p>
+            <w:r>
+              <w:t>2</w:t>
+            </w:r>
+          </w:p>
+        </w:tc>
+        <w:tc>
+          <w:tcPr>
+            <w:tcW w:w="3117" w:type="dxa"/>
+          </w:tcPr>
+          <w:p>
+            <w:r>
+              <w:t>Faculty</w:t>
+            </w:r>
+          </w:p>
+        </w:tc>
+        <w:tc>
+          <w:tcPr>
+            <w:tcW w:w="3117" w:type="dxa"/>
+          </w:tcPr>
+          <w:p/>
+        </w:tc>
+      </w:tr>
+      <w:tr>
+        <w:tc>
+          <w:tcPr>
+            <w:tcW w:w="3116" w:type="dxa"/>
+          </w:tcPr>
+          <w:p>
+            <w:r>
+              <w:t>3</w:t>
+            </w:r>
+          </w:p>
+        </w:tc>
+        <w:tc>
+          <w:tcPr>
+            <w:tcW w:w="3117" w:type="dxa"/>
+          </w:tcPr>
+          <w:p>
+            <w:r>
+              <w:t>Student</w:t>
+            </w:r>
+          </w:p>
+        </w:tc>
+        <w:tc>
+          <w:tcPr>
+            <w:tcW w:w="3117" w:type="dxa"/>
           </w:tcPr>
           <w:p/>
         </w:tc>
       </w:tr>
     </w:tbl>
     <w:p>
-      <w:bookmarkStart w:id="0" w:name="_GoBack"/>
-      <w:bookmarkEnd w:id="0"/>
+      <w:pPr>
+        <w:rPr>
+          <w:b/>
+          <w:bCs/>
+        </w:rPr>
+      </w:pPr>
     </w:p>
+    <w:p>
+      <w:pPr>
+        <w:rPr>
+          <w:b/>
+          <w:bCs/>
+        </w:rPr>
+      </w:pPr>
+      <w:r>
+        <w:rPr>
+          <w:b/>
+          <w:bCs/>
+        </w:rPr>
+        <w:t>Project</w:t>
+      </w:r>
+      <w:r>
+        <w:rPr>
+          <w:b/>
+          <w:bCs/>
+        </w:rPr>
+        <w:t>s</w:t>
+      </w:r>
+    </w:p>
+    <w:tbl>
+      <w:tblPr>
+        <w:tblStyle w:val="TableGrid"/>
+        <w:tblW w:w="0" w:type="auto"/>
+        <w:tblLook w:val="04A0" w:firstRow="1" w:lastRow="0" w:firstColumn="1" w:lastColumn="0" w:noHBand="0" w:noVBand="1"/>
+      </w:tblPr>
+      <w:tblGrid>
+        <w:gridCol w:w="3116"/>
+        <w:gridCol w:w="3117"/>
+        <w:gridCol w:w="3117"/>
+      </w:tblGrid>
+      <w:tr>
+        <w:tc>
+          <w:tcPr>
+            <w:tcW w:w="3116" w:type="dxa"/>
+          </w:tcPr>
+          <w:p>
+            <w:pPr>
+              <w:rPr>
+                <w:b/>
+                <w:bCs/>
+              </w:rPr>
+            </w:pPr>
+            <w:r>
+              <w:rPr>
+                <w:b/>
+                <w:bCs/>
+              </w:rPr>
+              <w:t>id</w:t>
+            </w:r>
+          </w:p>
+        </w:tc>
+        <w:tc>
+          <w:tcPr>
+            <w:tcW w:w="3117" w:type="dxa"/>
+          </w:tcPr>
+          <w:p>
+            <w:r>
+              <w:t xml:space="preserve">Integer </w:t>
+            </w:r>
+          </w:p>
+        </w:tc>
+        <w:tc>
+          <w:tcPr>
+            <w:tcW w:w="3117" w:type="dxa"/>
+          </w:tcPr>
+          <w:p>
+            <w:r>
+              <w:t>Primary Key</w:t>
+            </w:r>
+          </w:p>
+        </w:tc>
+      </w:tr>
+      <w:tr>
+        <w:tc>
+          <w:tcPr>
+            <w:tcW w:w="3116" w:type="dxa"/>
+          </w:tcPr>
+          <w:p>
+            <w:proofErr w:type="spellStart"/>
+            <w:r>
+              <w:t>projectname</w:t>
+            </w:r>
+            <w:proofErr w:type="spellEnd"/>
+          </w:p>
+        </w:tc>
+        <w:tc>
+          <w:tcPr>
+            <w:tcW w:w="3117" w:type="dxa"/>
+          </w:tcPr>
+          <w:p>
+            <w:r>
+              <w:t>String(64)</w:t>
+            </w:r>
+          </w:p>
+        </w:tc>
+        <w:tc>
+          <w:tcPr>
+            <w:tcW w:w="3117" w:type="dxa"/>
+          </w:tcPr>
+          <w:p/>
+        </w:tc>
+      </w:tr>
+      <w:tr>
+        <w:tc>
+          <w:tcPr>
+            <w:tcW w:w="3116" w:type="dxa"/>
+          </w:tcPr>
+          <w:p>
+            <w:r>
+              <w:t>body</w:t>
+            </w:r>
+          </w:p>
+        </w:tc>
+        <w:tc>
+          <w:tcPr>
+            <w:tcW w:w="3117" w:type="dxa"/>
+          </w:tcPr>
+          <w:p>
+            <w:r>
+              <w:t>String(140)</w:t>
+            </w:r>
+          </w:p>
+        </w:tc>
+        <w:tc>
+          <w:tcPr>
+            <w:tcW w:w="3117" w:type="dxa"/>
+          </w:tcPr>
+          <w:p/>
+        </w:tc>
+      </w:tr>
+      <w:tr>
+        <w:tc>
+          <w:tcPr>
+            <w:tcW w:w="3116" w:type="dxa"/>
+          </w:tcPr>
+          <w:p>
+            <w:r>
+              <w:t>timestamp</w:t>
+            </w:r>
+          </w:p>
+        </w:tc>
+        <w:tc>
+          <w:tcPr>
+            <w:tcW w:w="3117" w:type="dxa"/>
+          </w:tcPr>
+          <w:p>
+            <w:proofErr w:type="spellStart"/>
+            <w:r>
+              <w:t>dateTime</w:t>
+            </w:r>
+            <w:proofErr w:type="spellEnd"/>
+          </w:p>
+        </w:tc>
+        <w:tc>
+          <w:tcPr>
+            <w:tcW w:w="3117" w:type="dxa"/>
+          </w:tcPr>
+          <w:p/>
+        </w:tc>
+      </w:tr>
+      <w:tr>
+        <w:tc>
+          <w:tcPr>
+            <w:tcW w:w="3116" w:type="dxa"/>
+          </w:tcPr>
+          <w:p>
+            <w:pPr>
+              <w:rPr>
+                <w:u w:val="single"/>
+              </w:rPr>
+            </w:pPr>
+            <w:proofErr w:type="spellStart"/>
+            <w:r>
+              <w:rPr>
+                <w:u w:val="single"/>
+              </w:rPr>
+              <w:t>user_id</w:t>
+            </w:r>
+            <w:proofErr w:type="spellEnd"/>
+          </w:p>
+        </w:tc>
+        <w:tc>
+          <w:tcPr>
+            <w:tcW w:w="3117" w:type="dxa"/>
+          </w:tcPr>
+          <w:p>
+            <w:r>
+              <w:t>Integer</w:t>
+            </w:r>
+          </w:p>
+        </w:tc>
+        <w:tc>
+          <w:tcPr>
+            <w:tcW w:w="3117" w:type="dxa"/>
+          </w:tcPr>
+          <w:p>
+            <w:r>
+              <w:t>Foreign Key (User table id)</w:t>
+            </w:r>
+          </w:p>
+        </w:tc>
+      </w:tr>
+    </w:tbl>
+    <w:p/>
+    <w:p>
+      <w:pPr>
+        <w:rPr>
+          <w:b/>
+          <w:bCs/>
+        </w:rPr>
+      </w:pPr>
+      <w:r>
+        <w:rPr>
+          <w:b/>
+          <w:bCs/>
+        </w:rPr>
+        <w:t>Goals</w:t>
+      </w:r>
+    </w:p>
+    <w:tbl>
+      <w:tblPr>
+        <w:tblStyle w:val="TableGrid"/>
+        <w:tblW w:w="0" w:type="auto"/>
+        <w:tblLook w:val="04A0" w:firstRow="1" w:lastRow="0" w:firstColumn="1" w:lastColumn="0" w:noHBand="0" w:noVBand="1"/>
+      </w:tblPr>
+      <w:tblGrid>
+        <w:gridCol w:w="3116"/>
+        <w:gridCol w:w="3117"/>
+        <w:gridCol w:w="3117"/>
+      </w:tblGrid>
+      <w:tr>
+        <w:tc>
+          <w:tcPr>
+            <w:tcW w:w="3116" w:type="dxa"/>
+          </w:tcPr>
+          <w:p>
+            <w:pPr>
+              <w:jc w:val="center"/>
+              <w:rPr>
+                <w:b/>
+                <w:bCs/>
+              </w:rPr>
+            </w:pPr>
+            <w:r>
+              <w:rPr>
+                <w:b/>
+                <w:bCs/>
+              </w:rPr>
+              <w:t>id</w:t>
+            </w:r>
+          </w:p>
+        </w:tc>
+        <w:tc>
+          <w:tcPr>
+            <w:tcW w:w="3117" w:type="dxa"/>
+          </w:tcPr>
+          <w:p>
+            <w:pPr>
+              <w:jc w:val="center"/>
+            </w:pPr>
+            <w:r>
+              <w:t>Integer</w:t>
+            </w:r>
+          </w:p>
+        </w:tc>
+        <w:tc>
+          <w:tcPr>
+            <w:tcW w:w="3117" w:type="dxa"/>
+          </w:tcPr>
+          <w:p>
+            <w:pPr>
+              <w:jc w:val="center"/>
+            </w:pPr>
+            <w:r>
+              <w:t>Primary Key</w:t>
+            </w:r>
+          </w:p>
+        </w:tc>
+      </w:tr>
+      <w:tr>
+        <w:tc>
+          <w:tcPr>
+            <w:tcW w:w="3116" w:type="dxa"/>
+          </w:tcPr>
+          <w:p>
+            <w:pPr>
+              <w:jc w:val="center"/>
+            </w:pPr>
+            <w:r>
+              <w:t>g</w:t>
+            </w:r>
+            <w:r>
+              <w:t>oal</w:t>
+            </w:r>
+          </w:p>
+        </w:tc>
+        <w:tc>
+          <w:tcPr>
+            <w:tcW w:w="3117" w:type="dxa"/>
+          </w:tcPr>
+          <w:p>
+            <w:pPr>
+              <w:jc w:val="center"/>
+            </w:pPr>
+            <w:r>
+              <w:t>String(64)</w:t>
+            </w:r>
+          </w:p>
+        </w:tc>
+        <w:tc>
+          <w:tcPr>
+            <w:tcW w:w="3117" w:type="dxa"/>
+          </w:tcPr>
+          <w:p>
+            <w:pPr>
+              <w:jc w:val="center"/>
+            </w:pPr>
+          </w:p>
+        </w:tc>
+      </w:tr>
+      <w:tr>
+        <w:tc>
+          <w:tcPr>
+            <w:tcW w:w="3116" w:type="dxa"/>
+          </w:tcPr>
+          <w:p>
+            <w:pPr>
+              <w:jc w:val="center"/>
+            </w:pPr>
+            <w:r>
+              <w:t>Goal_ id</w:t>
+            </w:r>
+          </w:p>
+        </w:tc>
+        <w:tc>
+          <w:tcPr>
+            <w:tcW w:w="3117" w:type="dxa"/>
+          </w:tcPr>
+          <w:p>
+            <w:pPr>
+              <w:jc w:val="center"/>
+            </w:pPr>
+            <w:proofErr w:type="spellStart"/>
+            <w:r>
+              <w:t>Goal_title</w:t>
+            </w:r>
+            <w:proofErr w:type="spellEnd"/>
+          </w:p>
+        </w:tc>
+        <w:tc>
+          <w:tcPr>
+            <w:tcW w:w="3117" w:type="dxa"/>
+          </w:tcPr>
+          <w:p>
+            <w:pPr>
+              <w:jc w:val="center"/>
+            </w:pPr>
+          </w:p>
+        </w:tc>
+      </w:tr>
+      <w:tr>
+        <w:tc>
+          <w:tcPr>
+            <w:tcW w:w="3116" w:type="dxa"/>
+          </w:tcPr>
+          <w:p>
+            <w:r>
+              <w:t>1</w:t>
+            </w:r>
+          </w:p>
+        </w:tc>
+        <w:tc>
+          <w:tcPr>
+            <w:tcW w:w="3117" w:type="dxa"/>
+          </w:tcPr>
+          <w:p>
+            <w:r>
+              <w:t>No Poverty</w:t>
+            </w:r>
+          </w:p>
+        </w:tc>
+        <w:tc>
+          <w:tcPr>
+            <w:tcW w:w="3117" w:type="dxa"/>
+          </w:tcPr>
+          <w:p/>
+        </w:tc>
+      </w:tr>
+      <w:tr>
+        <w:tc>
+          <w:tcPr>
+            <w:tcW w:w="3116" w:type="dxa"/>
+          </w:tcPr>
+          <w:p>
+            <w:r>
+              <w:t>2</w:t>
+            </w:r>
+          </w:p>
+        </w:tc>
+        <w:tc>
+          <w:tcPr>
+            <w:tcW w:w="3117" w:type="dxa"/>
+          </w:tcPr>
+          <w:p>
+            <w:r>
+              <w:t>Zero Hunger</w:t>
+            </w:r>
+          </w:p>
+        </w:tc>
+        <w:tc>
+          <w:tcPr>
+            <w:tcW w:w="3117" w:type="dxa"/>
+          </w:tcPr>
+          <w:p/>
+        </w:tc>
+      </w:tr>
+      <w:tr>
+        <w:tc>
+          <w:tcPr>
+            <w:tcW w:w="3116" w:type="dxa"/>
+          </w:tcPr>
+          <w:p>
+            <w:r>
+              <w:t>3</w:t>
+            </w:r>
+          </w:p>
+        </w:tc>
+        <w:tc>
+          <w:tcPr>
+            <w:tcW w:w="3117" w:type="dxa"/>
+          </w:tcPr>
+          <w:p>
+            <w:r>
+              <w:t>Good Health and Well-being</w:t>
+            </w:r>
+          </w:p>
+        </w:tc>
+        <w:tc>
+          <w:tcPr>
+            <w:tcW w:w="3117" w:type="dxa"/>
+          </w:tcPr>
+          <w:p/>
+        </w:tc>
+      </w:tr>
+      <w:tr>
+        <w:tc>
+          <w:tcPr>
+            <w:tcW w:w="3116" w:type="dxa"/>
+          </w:tcPr>
+          <w:p>
+            <w:r>
+              <w:t>4</w:t>
+            </w:r>
+          </w:p>
+        </w:tc>
+        <w:tc>
+          <w:tcPr>
+            <w:tcW w:w="3117" w:type="dxa"/>
+          </w:tcPr>
+          <w:p>
+            <w:r>
+              <w:t>Quality Education</w:t>
+            </w:r>
+          </w:p>
+        </w:tc>
+        <w:tc>
+          <w:tcPr>
+            <w:tcW w:w="3117" w:type="dxa"/>
+          </w:tcPr>
+          <w:p/>
+        </w:tc>
+      </w:tr>
+      <w:tr>
+        <w:tc>
+          <w:tcPr>
+            <w:tcW w:w="3116" w:type="dxa"/>
+          </w:tcPr>
+          <w:p>
+            <w:r>
+              <w:t>5</w:t>
+            </w:r>
+          </w:p>
+        </w:tc>
+        <w:tc>
+          <w:tcPr>
+            <w:tcW w:w="3117" w:type="dxa"/>
+          </w:tcPr>
+          <w:p>
+            <w:r>
+              <w:t>Gender Equality</w:t>
+            </w:r>
+          </w:p>
+        </w:tc>
+        <w:tc>
+          <w:tcPr>
+            <w:tcW w:w="3117" w:type="dxa"/>
+          </w:tcPr>
+          <w:p/>
+        </w:tc>
+      </w:tr>
+      <w:tr>
+        <w:tc>
+          <w:tcPr>
+            <w:tcW w:w="3116" w:type="dxa"/>
+          </w:tcPr>
+          <w:p>
+            <w:r>
+              <w:t>6</w:t>
+            </w:r>
+          </w:p>
+        </w:tc>
+        <w:tc>
+          <w:tcPr>
+            <w:tcW w:w="3117" w:type="dxa"/>
+          </w:tcPr>
+          <w:p>
+            <w:r>
+              <w:t>Clean Water and Sanitation</w:t>
+            </w:r>
+          </w:p>
+        </w:tc>
+        <w:tc>
+          <w:tcPr>
+            <w:tcW w:w="3117" w:type="dxa"/>
+          </w:tcPr>
+          <w:p/>
+        </w:tc>
+      </w:tr>
+      <w:tr>
+        <w:tc>
+          <w:tcPr>
+            <w:tcW w:w="3116" w:type="dxa"/>
+          </w:tcPr>
+          <w:p>
+            <w:r>
+              <w:t>7</w:t>
+            </w:r>
+          </w:p>
+        </w:tc>
+        <w:tc>
+          <w:tcPr>
+            <w:tcW w:w="3117" w:type="dxa"/>
+          </w:tcPr>
+          <w:p>
+            <w:r>
+              <w:t>Affordable and Clean Energy</w:t>
+            </w:r>
+          </w:p>
+        </w:tc>
+        <w:tc>
+          <w:tcPr>
+            <w:tcW w:w="3117" w:type="dxa"/>
+          </w:tcPr>
+          <w:p/>
+        </w:tc>
+      </w:tr>
+      <w:tr>
+        <w:tc>
+          <w:tcPr>
+            <w:tcW w:w="3116" w:type="dxa"/>
+          </w:tcPr>
+          <w:p>
+            <w:r>
+              <w:t>8</w:t>
+            </w:r>
+          </w:p>
+        </w:tc>
+        <w:tc>
+          <w:tcPr>
+            <w:tcW w:w="3117" w:type="dxa"/>
+          </w:tcPr>
+          <w:p>
+            <w:r>
+              <w:t>Decent Work and Economic Growth</w:t>
+            </w:r>
+          </w:p>
+        </w:tc>
+        <w:tc>
+          <w:tcPr>
+            <w:tcW w:w="3117" w:type="dxa"/>
+          </w:tcPr>
+          <w:p/>
+        </w:tc>
+      </w:tr>
+      <w:tr>
+        <w:tc>
+          <w:tcPr>
+            <w:tcW w:w="3116" w:type="dxa"/>
+          </w:tcPr>
+          <w:p>
+            <w:r>
+              <w:lastRenderedPageBreak/>
+              <w:t>9</w:t>
+            </w:r>
+          </w:p>
+        </w:tc>
+        <w:tc>
+          <w:tcPr>
+            <w:tcW w:w="3117" w:type="dxa"/>
+          </w:tcPr>
+          <w:p>
+            <w:r>
+              <w:t>Industry, Innovation and Infrastructure</w:t>
+            </w:r>
+          </w:p>
+        </w:tc>
+        <w:tc>
+          <w:tcPr>
+            <w:tcW w:w="3117" w:type="dxa"/>
+          </w:tcPr>
+          <w:p/>
+        </w:tc>
+      </w:tr>
+      <w:tr>
+        <w:tc>
+          <w:tcPr>
+            <w:tcW w:w="3116" w:type="dxa"/>
+          </w:tcPr>
+          <w:p>
+            <w:r>
+              <w:t>10</w:t>
+            </w:r>
+          </w:p>
+        </w:tc>
+        <w:tc>
+          <w:tcPr>
+            <w:tcW w:w="3117" w:type="dxa"/>
+          </w:tcPr>
+          <w:p>
+            <w:r>
+              <w:t>Reduced Inequality</w:t>
+            </w:r>
+          </w:p>
+        </w:tc>
+        <w:tc>
+          <w:tcPr>
+            <w:tcW w:w="3117" w:type="dxa"/>
+          </w:tcPr>
+          <w:p/>
+        </w:tc>
+      </w:tr>
+      <w:tr>
+        <w:tc>
+          <w:tcPr>
+            <w:tcW w:w="3116" w:type="dxa"/>
+          </w:tcPr>
+          <w:p>
+            <w:r>
+              <w:t>11</w:t>
+            </w:r>
+          </w:p>
+        </w:tc>
+        <w:tc>
+          <w:tcPr>
+            <w:tcW w:w="3117" w:type="dxa"/>
+          </w:tcPr>
+          <w:p>
+            <w:r>
+              <w:t>Sustainable Cities and Communities</w:t>
+            </w:r>
+          </w:p>
+        </w:tc>
+        <w:tc>
+          <w:tcPr>
+            <w:tcW w:w="3117" w:type="dxa"/>
+          </w:tcPr>
+          <w:p/>
+        </w:tc>
+      </w:tr>
+      <w:tr>
+        <w:tc>
+          <w:tcPr>
+            <w:tcW w:w="3116" w:type="dxa"/>
+          </w:tcPr>
+          <w:p>
+            <w:r>
+              <w:t>12</w:t>
+            </w:r>
+          </w:p>
+        </w:tc>
+        <w:tc>
+          <w:tcPr>
+            <w:tcW w:w="3117" w:type="dxa"/>
+          </w:tcPr>
+          <w:p>
+            <w:r>
+              <w:t>Responsible Consumption and Production</w:t>
+            </w:r>
+          </w:p>
+        </w:tc>
+        <w:tc>
+          <w:tcPr>
+            <w:tcW w:w="3117" w:type="dxa"/>
+          </w:tcPr>
+          <w:p/>
+        </w:tc>
+      </w:tr>
+      <w:tr>
+        <w:tc>
+          <w:tcPr>
+            <w:tcW w:w="3116" w:type="dxa"/>
+          </w:tcPr>
+          <w:p>
+            <w:r>
+              <w:t>13</w:t>
+            </w:r>
+          </w:p>
+        </w:tc>
+        <w:tc>
+          <w:tcPr>
+            <w:tcW w:w="3117" w:type="dxa"/>
+          </w:tcPr>
+          <w:p>
+            <w:r>
+              <w:t>Climate Action</w:t>
+            </w:r>
+          </w:p>
+        </w:tc>
+        <w:tc>
+          <w:tcPr>
+            <w:tcW w:w="3117" w:type="dxa"/>
+          </w:tcPr>
+          <w:p/>
+        </w:tc>
+      </w:tr>
+      <w:tr>
+        <w:tc>
+          <w:tcPr>
+            <w:tcW w:w="3116" w:type="dxa"/>
+          </w:tcPr>
+          <w:p>
+            <w:r>
+              <w:t>14</w:t>
+            </w:r>
+          </w:p>
+        </w:tc>
+        <w:tc>
+          <w:tcPr>
+            <w:tcW w:w="3117" w:type="dxa"/>
+          </w:tcPr>
+          <w:p>
+            <w:r>
+              <w:t>Life Below Water</w:t>
+            </w:r>
+          </w:p>
+        </w:tc>
+        <w:tc>
+          <w:tcPr>
+            <w:tcW w:w="3117" w:type="dxa"/>
+          </w:tcPr>
+          <w:p/>
+        </w:tc>
+      </w:tr>
+      <w:tr>
+        <w:tc>
+          <w:tcPr>
+            <w:tcW w:w="3116" w:type="dxa"/>
+          </w:tcPr>
+          <w:p>
+            <w:r>
+              <w:t>15</w:t>
+            </w:r>
+          </w:p>
+        </w:tc>
+        <w:tc>
+          <w:tcPr>
+            <w:tcW w:w="3117" w:type="dxa"/>
+          </w:tcPr>
+          <w:p>
+            <w:r>
+              <w:t>Life on Land</w:t>
+            </w:r>
+          </w:p>
+        </w:tc>
+        <w:tc>
+          <w:tcPr>
+            <w:tcW w:w="3117" w:type="dxa"/>
+          </w:tcPr>
+          <w:p/>
+        </w:tc>
+      </w:tr>
+      <w:tr>
+        <w:tc>
+          <w:tcPr>
+            <w:tcW w:w="3116" w:type="dxa"/>
+          </w:tcPr>
+          <w:p>
+            <w:r>
+              <w:t>16</w:t>
+            </w:r>
+          </w:p>
+        </w:tc>
+        <w:tc>
+          <w:tcPr>
+            <w:tcW w:w="3117" w:type="dxa"/>
+          </w:tcPr>
+          <w:p>
+            <w:r>
+              <w:t>Peace and Justice Strong Institutions</w:t>
+            </w:r>
+          </w:p>
+        </w:tc>
+        <w:tc>
+          <w:tcPr>
+            <w:tcW w:w="3117" w:type="dxa"/>
+          </w:tcPr>
+          <w:p/>
+        </w:tc>
+      </w:tr>
+      <w:tr>
+        <w:tc>
+          <w:tcPr>
+            <w:tcW w:w="3116" w:type="dxa"/>
+          </w:tcPr>
+          <w:p>
+            <w:r>
+              <w:t>17</w:t>
+            </w:r>
+          </w:p>
+        </w:tc>
+        <w:tc>
+          <w:tcPr>
+            <w:tcW w:w="3117" w:type="dxa"/>
+          </w:tcPr>
+          <w:p>
+            <w:r>
+              <w:t>Partnerships and achieve the Goal</w:t>
+            </w:r>
+          </w:p>
+        </w:tc>
+        <w:tc>
+          <w:tcPr>
+            <w:tcW w:w="3117" w:type="dxa"/>
+          </w:tcPr>
+          <w:p/>
+        </w:tc>
+      </w:tr>
+    </w:tbl>
     <w:p/>
     <w:sectPr>
       <w:pgSz w:w="12240" w:h="15840"/>
@@ -963,4 +2109,16 @@
     </a:ext>
   </a:extLst>
 </a:theme>
+</file>
+
+<file path=customXml/item1.xml><?xml version="1.0" encoding="utf-8"?>
+<b:Sources xmlns:b="http://schemas.openxmlformats.org/officeDocument/2006/bibliography" xmlns="http://schemas.openxmlformats.org/officeDocument/2006/bibliography" SelectedStyle="\APASixthEditionOfficeOnline.xsl" StyleName="APA" Version="6"/>
+</file>
+
+<file path=customXml/itemProps1.xml><?xml version="1.0" encoding="utf-8"?>
+<ds:datastoreItem xmlns:ds="http://schemas.openxmlformats.org/officeDocument/2006/customXml" ds:itemID="{433E9D25-4BEA-430A-8183-76F679C4759B}">
+  <ds:schemaRefs>
+    <ds:schemaRef ds:uri="http://schemas.openxmlformats.org/officeDocument/2006/bibliography"/>
+  </ds:schemaRefs>
+</ds:datastoreItem>
 </file>
</xml_diff>

<commit_message>
Began Work on User Login
</commit_message>
<xml_diff>
--- a/Database_tables.docx
+++ b/Database_tables.docx
@@ -2,6 +2,531 @@
 <file path=word/document.xml><?xml version="1.0" encoding="utf-8"?>
 <w:document xmlns:wpc="http://schemas.microsoft.com/office/word/2010/wordprocessingCanvas" xmlns:cx="http://schemas.microsoft.com/office/drawing/2014/chartex" xmlns:cx1="http://schemas.microsoft.com/office/drawing/2015/9/8/chartex" xmlns:cx2="http://schemas.microsoft.com/office/drawing/2015/10/21/chartex" xmlns:cx3="http://schemas.microsoft.com/office/drawing/2016/5/9/chartex" xmlns:cx4="http://schemas.microsoft.com/office/drawing/2016/5/10/chartex" xmlns:cx5="http://schemas.microsoft.com/office/drawing/2016/5/11/chartex" xmlns:cx6="http://schemas.microsoft.com/office/drawing/2016/5/12/chartex" xmlns:cx7="http://schemas.microsoft.com/office/drawing/2016/5/13/chartex" xmlns:cx8="http://schemas.microsoft.com/office/drawing/2016/5/14/chartex" xmlns:mc="http://schemas.openxmlformats.org/markup-compatibility/2006" xmlns:aink="http://schemas.microsoft.com/office/drawing/2016/ink" xmlns:am3d="http://schemas.microsoft.com/office/drawing/2017/model3d" xmlns:o="urn:schemas-microsoft-com:office:office" xmlns:r="http://schemas.openxmlformats.org/officeDocument/2006/relationships" xmlns:m="http://schemas.openxmlformats.org/officeDocument/2006/math" xmlns:v="urn:schemas-microsoft-com:vml" xmlns:wp14="http://schemas.microsoft.com/office/word/2010/wordprocessingDrawing" xmlns:wp="http://schemas.openxmlformats.org/drawingml/2006/wordprocessingDrawing" xmlns:w10="urn:schemas-microsoft-com:office:word" xmlns:w="http://schemas.openxmlformats.org/wordprocessingml/2006/main" xmlns:w14="http://schemas.microsoft.com/office/word/2010/wordml" xmlns:w15="http://schemas.microsoft.com/office/word/2012/wordml" xmlns:w16cid="http://schemas.microsoft.com/office/word/2016/wordml/cid" xmlns:w16se="http://schemas.microsoft.com/office/word/2015/wordml/symex" xmlns:wpg="http://schemas.microsoft.com/office/word/2010/wordprocessingGroup" xmlns:wpi="http://schemas.microsoft.com/office/word/2010/wordprocessingInk" xmlns:wne="http://schemas.microsoft.com/office/word/2006/wordml" xmlns:wps="http://schemas.microsoft.com/office/word/2010/wordprocessingShape" mc:Ignorable="w14 w15 w16se w16cid wp14">
   <w:body>
+    <w:p>
+      <w:r>
+        <w:t>Test Data</w:t>
+      </w:r>
+    </w:p>
+    <w:p>
+      <w:r>
+        <w:t>Users</w:t>
+      </w:r>
+    </w:p>
+    <w:tbl>
+      <w:tblPr>
+        <w:tblStyle w:val="TableGrid"/>
+        <w:tblW w:w="0" w:type="auto"/>
+        <w:tblLook w:val="04A0" w:firstRow="1" w:lastRow="0" w:firstColumn="1" w:lastColumn="0" w:noHBand="0" w:noVBand="1"/>
+      </w:tblPr>
+      <w:tblGrid>
+        <w:gridCol w:w="1937"/>
+        <w:gridCol w:w="2416"/>
+        <w:gridCol w:w="1839"/>
+        <w:gridCol w:w="1695"/>
+        <w:gridCol w:w="1463"/>
+      </w:tblGrid>
+      <w:tr>
+        <w:tc>
+          <w:tcPr>
+            <w:tcW w:w="1937" w:type="dxa"/>
+          </w:tcPr>
+          <w:p>
+            <w:pPr>
+              <w:jc w:val="center"/>
+              <w:rPr>
+                <w:b/>
+                <w:bCs/>
+              </w:rPr>
+            </w:pPr>
+            <w:r>
+              <w:rPr>
+                <w:b/>
+                <w:bCs/>
+              </w:rPr>
+              <w:t>Username</w:t>
+            </w:r>
+          </w:p>
+        </w:tc>
+        <w:tc>
+          <w:tcPr>
+            <w:tcW w:w="2416" w:type="dxa"/>
+          </w:tcPr>
+          <w:p>
+            <w:pPr>
+              <w:jc w:val="center"/>
+              <w:rPr>
+                <w:b/>
+                <w:bCs/>
+              </w:rPr>
+            </w:pPr>
+            <w:r>
+              <w:rPr>
+                <w:b/>
+                <w:bCs/>
+              </w:rPr>
+              <w:t>Email</w:t>
+            </w:r>
+          </w:p>
+        </w:tc>
+        <w:tc>
+          <w:tcPr>
+            <w:tcW w:w="1839" w:type="dxa"/>
+          </w:tcPr>
+          <w:p>
+            <w:pPr>
+              <w:jc w:val="center"/>
+              <w:rPr>
+                <w:b/>
+                <w:bCs/>
+              </w:rPr>
+            </w:pPr>
+            <w:proofErr w:type="spellStart"/>
+            <w:r>
+              <w:rPr>
+                <w:b/>
+                <w:bCs/>
+              </w:rPr>
+              <w:t>User_Role</w:t>
+            </w:r>
+            <w:proofErr w:type="spellEnd"/>
+          </w:p>
+        </w:tc>
+        <w:tc>
+          <w:tcPr>
+            <w:tcW w:w="1695" w:type="dxa"/>
+          </w:tcPr>
+          <w:p>
+            <w:pPr>
+              <w:jc w:val="center"/>
+            </w:pPr>
+            <w:r>
+              <w:rPr>
+                <w:b/>
+                <w:bCs/>
+              </w:rPr>
+              <w:t>admin</w:t>
+            </w:r>
+          </w:p>
+        </w:tc>
+        <w:tc>
+          <w:tcPr>
+            <w:tcW w:w="1463" w:type="dxa"/>
+          </w:tcPr>
+          <w:p>
+            <w:pPr>
+              <w:jc w:val="center"/>
+              <w:rPr>
+                <w:b/>
+                <w:bCs/>
+              </w:rPr>
+            </w:pPr>
+            <w:r>
+              <w:rPr>
+                <w:b/>
+                <w:bCs/>
+              </w:rPr>
+              <w:t>password</w:t>
+            </w:r>
+          </w:p>
+        </w:tc>
+      </w:tr>
+      <w:tr>
+        <w:tc>
+          <w:tcPr>
+            <w:tcW w:w="1937" w:type="dxa"/>
+          </w:tcPr>
+          <w:p>
+            <w:r>
+              <w:t>testStudent1</w:t>
+            </w:r>
+          </w:p>
+        </w:tc>
+        <w:tc>
+          <w:tcPr>
+            <w:tcW w:w="2416" w:type="dxa"/>
+          </w:tcPr>
+          <w:p>
+            <w:r>
+              <w:t>student1@example.com</w:t>
+            </w:r>
+          </w:p>
+        </w:tc>
+        <w:tc>
+          <w:tcPr>
+            <w:tcW w:w="1839" w:type="dxa"/>
+          </w:tcPr>
+          <w:p>
+            <w:r>
+              <w:t>3</w:t>
+            </w:r>
+          </w:p>
+        </w:tc>
+        <w:tc>
+          <w:tcPr>
+            <w:tcW w:w="1695" w:type="dxa"/>
+          </w:tcPr>
+          <w:p>
+            <w:r>
+              <w:t>0</w:t>
+            </w:r>
+          </w:p>
+        </w:tc>
+        <w:tc>
+          <w:tcPr>
+            <w:tcW w:w="1463" w:type="dxa"/>
+          </w:tcPr>
+          <w:p>
+            <w:r>
+              <w:t>‘</w:t>
+            </w:r>
+            <w:proofErr w:type="spellStart"/>
+            <w:r>
+              <w:t>mypassword</w:t>
+            </w:r>
+            <w:proofErr w:type="spellEnd"/>
+            <w:r>
+              <w:t>’</w:t>
+            </w:r>
+          </w:p>
+        </w:tc>
+      </w:tr>
+      <w:tr>
+        <w:tc>
+          <w:tcPr>
+            <w:tcW w:w="1937" w:type="dxa"/>
+          </w:tcPr>
+          <w:p>
+            <w:r>
+              <w:t>testStudent</w:t>
+            </w:r>
+            <w:r>
+              <w:t>2</w:t>
+            </w:r>
+          </w:p>
+        </w:tc>
+        <w:tc>
+          <w:tcPr>
+            <w:tcW w:w="2416" w:type="dxa"/>
+          </w:tcPr>
+          <w:p>
+            <w:r>
+              <w:t>student2</w:t>
+            </w:r>
+            <w:r>
+              <w:t>@example.com</w:t>
+            </w:r>
+          </w:p>
+        </w:tc>
+        <w:tc>
+          <w:tcPr>
+            <w:tcW w:w="1839" w:type="dxa"/>
+          </w:tcPr>
+          <w:p>
+            <w:r>
+              <w:t>3</w:t>
+            </w:r>
+          </w:p>
+        </w:tc>
+        <w:tc>
+          <w:tcPr>
+            <w:tcW w:w="1695" w:type="dxa"/>
+          </w:tcPr>
+          <w:p>
+            <w:r>
+              <w:t>0</w:t>
+            </w:r>
+          </w:p>
+        </w:tc>
+        <w:tc>
+          <w:tcPr>
+            <w:tcW w:w="1463" w:type="dxa"/>
+          </w:tcPr>
+          <w:p/>
+        </w:tc>
+      </w:tr>
+      <w:tr>
+        <w:tc>
+          <w:tcPr>
+            <w:tcW w:w="1937" w:type="dxa"/>
+          </w:tcPr>
+          <w:p>
+            <w:r>
+              <w:t>testFaculty1</w:t>
+            </w:r>
+          </w:p>
+        </w:tc>
+        <w:tc>
+          <w:tcPr>
+            <w:tcW w:w="2416" w:type="dxa"/>
+          </w:tcPr>
+          <w:p>
+            <w:r>
+              <w:t>faculty1</w:t>
+            </w:r>
+            <w:r>
+              <w:t>@example.com</w:t>
+            </w:r>
+          </w:p>
+        </w:tc>
+        <w:tc>
+          <w:tcPr>
+            <w:tcW w:w="1839" w:type="dxa"/>
+          </w:tcPr>
+          <w:p>
+            <w:r>
+              <w:t>2</w:t>
+            </w:r>
+          </w:p>
+        </w:tc>
+        <w:tc>
+          <w:tcPr>
+            <w:tcW w:w="1695" w:type="dxa"/>
+          </w:tcPr>
+          <w:p>
+            <w:r>
+              <w:t>0</w:t>
+            </w:r>
+          </w:p>
+        </w:tc>
+        <w:tc>
+          <w:tcPr>
+            <w:tcW w:w="1463" w:type="dxa"/>
+          </w:tcPr>
+          <w:p/>
+        </w:tc>
+      </w:tr>
+      <w:tr>
+        <w:tc>
+          <w:tcPr>
+            <w:tcW w:w="1937" w:type="dxa"/>
+          </w:tcPr>
+          <w:p>
+            <w:r>
+              <w:t>testFaculty2</w:t>
+            </w:r>
+          </w:p>
+        </w:tc>
+        <w:tc>
+          <w:tcPr>
+            <w:tcW w:w="2416" w:type="dxa"/>
+          </w:tcPr>
+          <w:p>
+            <w:r>
+              <w:t>f</w:t>
+            </w:r>
+            <w:r>
+              <w:t>aculty</w:t>
+            </w:r>
+            <w:r>
+              <w:t>2</w:t>
+            </w:r>
+            <w:r>
+              <w:t>@example.com</w:t>
+            </w:r>
+          </w:p>
+        </w:tc>
+        <w:tc>
+          <w:tcPr>
+            <w:tcW w:w="1839" w:type="dxa"/>
+          </w:tcPr>
+          <w:p>
+            <w:r>
+              <w:t>2</w:t>
+            </w:r>
+          </w:p>
+        </w:tc>
+        <w:tc>
+          <w:tcPr>
+            <w:tcW w:w="1695" w:type="dxa"/>
+          </w:tcPr>
+          <w:p>
+            <w:r>
+              <w:t>1</w:t>
+            </w:r>
+          </w:p>
+        </w:tc>
+        <w:tc>
+          <w:tcPr>
+            <w:tcW w:w="1463" w:type="dxa"/>
+          </w:tcPr>
+          <w:p/>
+        </w:tc>
+      </w:tr>
+      <w:tr>
+        <w:tc>
+          <w:tcPr>
+            <w:tcW w:w="1937" w:type="dxa"/>
+          </w:tcPr>
+          <w:p>
+            <w:r>
+              <w:t>testStaff1</w:t>
+            </w:r>
+          </w:p>
+        </w:tc>
+        <w:tc>
+          <w:tcPr>
+            <w:tcW w:w="2416" w:type="dxa"/>
+          </w:tcPr>
+          <w:p>
+            <w:r>
+              <w:t>staff1@example.com</w:t>
+            </w:r>
+          </w:p>
+        </w:tc>
+        <w:tc>
+          <w:tcPr>
+            <w:tcW w:w="1839" w:type="dxa"/>
+          </w:tcPr>
+          <w:p>
+            <w:r>
+              <w:t>1</w:t>
+            </w:r>
+          </w:p>
+        </w:tc>
+        <w:tc>
+          <w:tcPr>
+            <w:tcW w:w="1695" w:type="dxa"/>
+          </w:tcPr>
+          <w:p>
+            <w:r>
+              <w:t>1</w:t>
+            </w:r>
+          </w:p>
+        </w:tc>
+        <w:tc>
+          <w:tcPr>
+            <w:tcW w:w="1463" w:type="dxa"/>
+          </w:tcPr>
+          <w:p/>
+        </w:tc>
+      </w:tr>
+    </w:tbl>
+    <w:p/>
+    <w:p>
+      <w:r>
+        <w:t>Projects</w:t>
+      </w:r>
+    </w:p>
+    <w:tbl>
+      <w:tblPr>
+        <w:tblStyle w:val="TableGrid"/>
+        <w:tblW w:w="0" w:type="auto"/>
+        <w:tblLook w:val="04A0" w:firstRow="1" w:lastRow="0" w:firstColumn="1" w:lastColumn="0" w:noHBand="0" w:noVBand="1"/>
+      </w:tblPr>
+      <w:tblGrid>
+        <w:gridCol w:w="2337"/>
+        <w:gridCol w:w="2248"/>
+        <w:gridCol w:w="2427"/>
+      </w:tblGrid>
+      <w:tr>
+        <w:tc>
+          <w:tcPr>
+            <w:tcW w:w="2337" w:type="dxa"/>
+          </w:tcPr>
+          <w:p>
+            <w:pPr>
+              <w:jc w:val="center"/>
+              <w:rPr>
+                <w:b/>
+                <w:bCs/>
+              </w:rPr>
+            </w:pPr>
+            <w:proofErr w:type="spellStart"/>
+            <w:r>
+              <w:rPr>
+                <w:b/>
+                <w:bCs/>
+              </w:rPr>
+              <w:t>Projectname</w:t>
+            </w:r>
+            <w:proofErr w:type="spellEnd"/>
+          </w:p>
+        </w:tc>
+        <w:tc>
+          <w:tcPr>
+            <w:tcW w:w="2248" w:type="dxa"/>
+          </w:tcPr>
+          <w:p>
+            <w:pPr>
+              <w:jc w:val="center"/>
+              <w:rPr>
+                <w:b/>
+                <w:bCs/>
+              </w:rPr>
+            </w:pPr>
+            <w:r>
+              <w:rPr>
+                <w:b/>
+                <w:bCs/>
+              </w:rPr>
+              <w:t>Body</w:t>
+            </w:r>
+          </w:p>
+        </w:tc>
+        <w:tc>
+          <w:tcPr>
+            <w:tcW w:w="2427" w:type="dxa"/>
+          </w:tcPr>
+          <w:p>
+            <w:pPr>
+              <w:jc w:val="center"/>
+              <w:rPr>
+                <w:b/>
+                <w:bCs/>
+              </w:rPr>
+            </w:pPr>
+            <w:proofErr w:type="spellStart"/>
+            <w:r>
+              <w:rPr>
+                <w:b/>
+                <w:bCs/>
+              </w:rPr>
+              <w:t>User_id</w:t>
+            </w:r>
+            <w:proofErr w:type="spellEnd"/>
+          </w:p>
+        </w:tc>
+        <w:bookmarkStart w:id="0" w:name="_GoBack"/>
+        <w:bookmarkEnd w:id="0"/>
+      </w:tr>
+      <w:tr>
+        <w:tc>
+          <w:tcPr>
+            <w:tcW w:w="2337" w:type="dxa"/>
+          </w:tcPr>
+          <w:p>
+            <w:r>
+              <w:t>testProject1</w:t>
+            </w:r>
+          </w:p>
+        </w:tc>
+        <w:tc>
+          <w:tcPr>
+            <w:tcW w:w="2248" w:type="dxa"/>
+          </w:tcPr>
+          <w:p>
+            <w:r>
+              <w:t xml:space="preserve">“This is the </w:t>
+            </w:r>
+            <w:r>
+              <w:t>Body”</w:t>
+            </w:r>
+          </w:p>
+        </w:tc>
+        <w:tc>
+          <w:tcPr>
+            <w:tcW w:w="2427" w:type="dxa"/>
+          </w:tcPr>
+          <w:p>
+            <w:r>
+              <w:t>testFaculty1</w:t>
+            </w:r>
+          </w:p>
+        </w:tc>
+      </w:tr>
+    </w:tbl>
+    <w:p/>
+    <w:p/>
     <w:p>
       <w:r>
         <w:t>Data Tables</w:t>
@@ -20,7 +545,7 @@
           <w:b/>
           <w:bCs/>
         </w:rPr>
-        <w:t>Users</w:t>
+        <w:t>User</w:t>
       </w:r>
     </w:p>
     <w:tbl>
@@ -98,8 +623,13 @@
             <w:tcW w:w="2378" w:type="dxa"/>
           </w:tcPr>
           <w:p>
-            <w:r>
-              <w:t>String(64)</w:t>
+            <w:proofErr w:type="gramStart"/>
+            <w:r>
+              <w:t>String(</w:t>
+            </w:r>
+            <w:proofErr w:type="gramEnd"/>
+            <w:r>
+              <w:t>64)</w:t>
             </w:r>
           </w:p>
         </w:tc>
@@ -130,12 +660,17 @@
           </w:tcPr>
           <w:p>
             <w:proofErr w:type="spellStart"/>
+            <w:proofErr w:type="gramStart"/>
             <w:r>
               <w:t>VarChar</w:t>
             </w:r>
             <w:proofErr w:type="spellEnd"/>
             <w:r>
-              <w:t>(120)</w:t>
+              <w:t>(</w:t>
+            </w:r>
+            <w:proofErr w:type="gramEnd"/>
+            <w:r>
+              <w:t>120)</w:t>
             </w:r>
           </w:p>
         </w:tc>
@@ -168,12 +703,17 @@
           </w:tcPr>
           <w:p>
             <w:proofErr w:type="spellStart"/>
+            <w:proofErr w:type="gramStart"/>
             <w:r>
               <w:t>VarChar</w:t>
             </w:r>
             <w:proofErr w:type="spellEnd"/>
             <w:r>
-              <w:t>(128)</w:t>
+              <w:t>(</w:t>
+            </w:r>
+            <w:proofErr w:type="gramEnd"/>
+            <w:r>
+              <w:t>128)</w:t>
             </w:r>
           </w:p>
         </w:tc>
@@ -203,8 +743,6 @@
             <w:r>
               <w:t>_role</w:t>
             </w:r>
-            <w:bookmarkStart w:id="0" w:name="_GoBack"/>
-            <w:bookmarkEnd w:id="0"/>
             <w:proofErr w:type="spellEnd"/>
           </w:p>
         </w:tc>
@@ -260,12 +798,17 @@
           </w:tcPr>
           <w:p>
             <w:proofErr w:type="spellStart"/>
+            <w:proofErr w:type="gramStart"/>
             <w:r>
               <w:t>Booleon</w:t>
             </w:r>
             <w:proofErr w:type="spellEnd"/>
             <w:r>
-              <w:t>()</w:t>
+              <w:t>(</w:t>
+            </w:r>
+            <w:proofErr w:type="gramEnd"/>
+            <w:r>
+              <w:t>)</w:t>
             </w:r>
           </w:p>
         </w:tc>
@@ -365,8 +908,13 @@
             <w:tcW w:w="3117" w:type="dxa"/>
           </w:tcPr>
           <w:p>
-            <w:r>
-              <w:t>String(64)</w:t>
+            <w:proofErr w:type="gramStart"/>
+            <w:r>
+              <w:t>String(</w:t>
+            </w:r>
+            <w:proofErr w:type="gramEnd"/>
+            <w:r>
+              <w:t>64)</w:t>
             </w:r>
           </w:p>
         </w:tc>
@@ -608,8 +1156,13 @@
             <w:tcW w:w="3117" w:type="dxa"/>
           </w:tcPr>
           <w:p>
-            <w:r>
-              <w:t>String(64)</w:t>
+            <w:proofErr w:type="gramStart"/>
+            <w:r>
+              <w:t>String(</w:t>
+            </w:r>
+            <w:proofErr w:type="gramEnd"/>
+            <w:r>
+              <w:t>64)</w:t>
             </w:r>
           </w:p>
         </w:tc>
@@ -636,25 +1189,31 @@
             <w:tcW w:w="3117" w:type="dxa"/>
           </w:tcPr>
           <w:p>
-            <w:r>
-              <w:t>String(140)</w:t>
-            </w:r>
-          </w:p>
-        </w:tc>
-        <w:tc>
-          <w:tcPr>
-            <w:tcW w:w="3117" w:type="dxa"/>
-          </w:tcPr>
-          <w:p/>
-        </w:tc>
-      </w:tr>
-      <w:tr>
-        <w:tc>
-          <w:tcPr>
-            <w:tcW w:w="3116" w:type="dxa"/>
-          </w:tcPr>
-          <w:p>
-            <w:r>
+            <w:proofErr w:type="gramStart"/>
+            <w:r>
+              <w:t>String(</w:t>
+            </w:r>
+            <w:proofErr w:type="gramEnd"/>
+            <w:r>
+              <w:t>140)</w:t>
+            </w:r>
+          </w:p>
+        </w:tc>
+        <w:tc>
+          <w:tcPr>
+            <w:tcW w:w="3117" w:type="dxa"/>
+          </w:tcPr>
+          <w:p/>
+        </w:tc>
+      </w:tr>
+      <w:tr>
+        <w:tc>
+          <w:tcPr>
+            <w:tcW w:w="3116" w:type="dxa"/>
+          </w:tcPr>
+          <w:p>
+            <w:r>
+              <w:lastRenderedPageBreak/>
               <w:t>timestamp</w:t>
             </w:r>
           </w:p>
@@ -822,8 +1381,13 @@
             <w:pPr>
               <w:jc w:val="center"/>
             </w:pPr>
-            <w:r>
-              <w:t>String(64)</w:t>
+            <w:proofErr w:type="gramStart"/>
+            <w:r>
+              <w:t>String(</w:t>
+            </w:r>
+            <w:proofErr w:type="gramEnd"/>
+            <w:r>
+              <w:t>64)</w:t>
             </w:r>
           </w:p>
         </w:tc>
@@ -1109,7 +1673,6 @@
           </w:tcPr>
           <w:p>
             <w:r>
-              <w:lastRenderedPageBreak/>
               <w:t>9</w:t>
             </w:r>
           </w:p>
@@ -1356,6 +1919,8 @@
         </w:tc>
       </w:tr>
     </w:tbl>
+    <w:p/>
+    <w:p/>
     <w:p/>
     <w:sectPr>
       <w:pgSz w:w="12240" w:h="15840"/>
@@ -2116,7 +2681,7 @@
 </file>
 
 <file path=customXml/itemProps1.xml><?xml version="1.0" encoding="utf-8"?>
-<ds:datastoreItem xmlns:ds="http://schemas.openxmlformats.org/officeDocument/2006/customXml" ds:itemID="{433E9D25-4BEA-430A-8183-76F679C4759B}">
+<ds:datastoreItem xmlns:ds="http://schemas.openxmlformats.org/officeDocument/2006/customXml" ds:itemID="{BA59B6A2-4860-45FF-9DD1-D264DAB4890B}">
   <ds:schemaRefs>
     <ds:schemaRef ds:uri="http://schemas.openxmlformats.org/officeDocument/2006/bibliography"/>
   </ds:schemaRefs>

</xml_diff>

<commit_message>
User's can now log in and out
</commit_message>
<xml_diff>
--- a/Database_tables.docx
+++ b/Database_tables.docx
@@ -3,7 +3,17 @@
 <w:document xmlns:wpc="http://schemas.microsoft.com/office/word/2010/wordprocessingCanvas" xmlns:cx="http://schemas.microsoft.com/office/drawing/2014/chartex" xmlns:cx1="http://schemas.microsoft.com/office/drawing/2015/9/8/chartex" xmlns:cx2="http://schemas.microsoft.com/office/drawing/2015/10/21/chartex" xmlns:cx3="http://schemas.microsoft.com/office/drawing/2016/5/9/chartex" xmlns:cx4="http://schemas.microsoft.com/office/drawing/2016/5/10/chartex" xmlns:cx5="http://schemas.microsoft.com/office/drawing/2016/5/11/chartex" xmlns:cx6="http://schemas.microsoft.com/office/drawing/2016/5/12/chartex" xmlns:cx7="http://schemas.microsoft.com/office/drawing/2016/5/13/chartex" xmlns:cx8="http://schemas.microsoft.com/office/drawing/2016/5/14/chartex" xmlns:mc="http://schemas.openxmlformats.org/markup-compatibility/2006" xmlns:aink="http://schemas.microsoft.com/office/drawing/2016/ink" xmlns:am3d="http://schemas.microsoft.com/office/drawing/2017/model3d" xmlns:o="urn:schemas-microsoft-com:office:office" xmlns:r="http://schemas.openxmlformats.org/officeDocument/2006/relationships" xmlns:m="http://schemas.openxmlformats.org/officeDocument/2006/math" xmlns:v="urn:schemas-microsoft-com:vml" xmlns:wp14="http://schemas.microsoft.com/office/word/2010/wordprocessingDrawing" xmlns:wp="http://schemas.openxmlformats.org/drawingml/2006/wordprocessingDrawing" xmlns:w10="urn:schemas-microsoft-com:office:word" xmlns:w="http://schemas.openxmlformats.org/wordprocessingml/2006/main" xmlns:w14="http://schemas.microsoft.com/office/word/2010/wordml" xmlns:w15="http://schemas.microsoft.com/office/word/2012/wordml" xmlns:w16cid="http://schemas.microsoft.com/office/word/2016/wordml/cid" xmlns:w16se="http://schemas.microsoft.com/office/word/2015/wordml/symex" xmlns:wpg="http://schemas.microsoft.com/office/word/2010/wordprocessingGroup" xmlns:wpi="http://schemas.microsoft.com/office/word/2010/wordprocessingInk" xmlns:wne="http://schemas.microsoft.com/office/word/2006/wordml" xmlns:wps="http://schemas.microsoft.com/office/word/2010/wordprocessingShape" mc:Ignorable="w14 w15 w16se w16cid wp14">
   <w:body>
     <w:p>
+      <w:pPr>
+        <w:rPr>
+          <w:b/>
+          <w:bCs/>
+        </w:rPr>
+      </w:pPr>
       <w:r>
+        <w:rPr>
+          <w:b/>
+          <w:bCs/>
+        </w:rPr>
         <w:t>Test Data</w:t>
       </w:r>
     </w:p>
@@ -197,8 +207,73 @@
           </w:tcPr>
           <w:p>
             <w:r>
-              <w:t>testStudent</w:t>
-            </w:r>
+              <w:t>testStudent2</w:t>
+            </w:r>
+          </w:p>
+        </w:tc>
+        <w:tc>
+          <w:tcPr>
+            <w:tcW w:w="2416" w:type="dxa"/>
+          </w:tcPr>
+          <w:p>
+            <w:r>
+              <w:t>student2@example.com</w:t>
+            </w:r>
+          </w:p>
+        </w:tc>
+        <w:tc>
+          <w:tcPr>
+            <w:tcW w:w="1839" w:type="dxa"/>
+          </w:tcPr>
+          <w:p>
+            <w:r>
+              <w:t>3</w:t>
+            </w:r>
+          </w:p>
+        </w:tc>
+        <w:tc>
+          <w:tcPr>
+            <w:tcW w:w="1695" w:type="dxa"/>
+          </w:tcPr>
+          <w:p>
+            <w:r>
+              <w:t>0</w:t>
+            </w:r>
+          </w:p>
+        </w:tc>
+        <w:tc>
+          <w:tcPr>
+            <w:tcW w:w="1463" w:type="dxa"/>
+          </w:tcPr>
+          <w:p/>
+        </w:tc>
+      </w:tr>
+      <w:tr>
+        <w:tc>
+          <w:tcPr>
+            <w:tcW w:w="1937" w:type="dxa"/>
+          </w:tcPr>
+          <w:p>
+            <w:r>
+              <w:t>testFaculty1</w:t>
+            </w:r>
+          </w:p>
+        </w:tc>
+        <w:tc>
+          <w:tcPr>
+            <w:tcW w:w="2416" w:type="dxa"/>
+          </w:tcPr>
+          <w:p>
+            <w:r>
+              <w:t>faculty1@example.com</w:t>
+            </w:r>
+          </w:p>
+        </w:tc>
+        <w:tc>
+          <w:tcPr>
+            <w:tcW w:w="1839" w:type="dxa"/>
+          </w:tcPr>
+          <w:p>
             <w:r>
               <w:t>2</w:t>
             </w:r>
@@ -206,122 +281,39 @@
         </w:tc>
         <w:tc>
           <w:tcPr>
+            <w:tcW w:w="1695" w:type="dxa"/>
+          </w:tcPr>
+          <w:p>
+            <w:r>
+              <w:t>0</w:t>
+            </w:r>
+          </w:p>
+        </w:tc>
+        <w:tc>
+          <w:tcPr>
+            <w:tcW w:w="1463" w:type="dxa"/>
+          </w:tcPr>
+          <w:p/>
+        </w:tc>
+      </w:tr>
+      <w:tr>
+        <w:tc>
+          <w:tcPr>
+            <w:tcW w:w="1937" w:type="dxa"/>
+          </w:tcPr>
+          <w:p>
+            <w:r>
+              <w:t>testFaculty2</w:t>
+            </w:r>
+          </w:p>
+        </w:tc>
+        <w:tc>
+          <w:tcPr>
             <w:tcW w:w="2416" w:type="dxa"/>
           </w:tcPr>
           <w:p>
             <w:r>
-              <w:t>student2</w:t>
-            </w:r>
-            <w:r>
-              <w:t>@example.com</w:t>
-            </w:r>
-          </w:p>
-        </w:tc>
-        <w:tc>
-          <w:tcPr>
-            <w:tcW w:w="1839" w:type="dxa"/>
-          </w:tcPr>
-          <w:p>
-            <w:r>
-              <w:t>3</w:t>
-            </w:r>
-          </w:p>
-        </w:tc>
-        <w:tc>
-          <w:tcPr>
-            <w:tcW w:w="1695" w:type="dxa"/>
-          </w:tcPr>
-          <w:p>
-            <w:r>
-              <w:t>0</w:t>
-            </w:r>
-          </w:p>
-        </w:tc>
-        <w:tc>
-          <w:tcPr>
-            <w:tcW w:w="1463" w:type="dxa"/>
-          </w:tcPr>
-          <w:p/>
-        </w:tc>
-      </w:tr>
-      <w:tr>
-        <w:tc>
-          <w:tcPr>
-            <w:tcW w:w="1937" w:type="dxa"/>
-          </w:tcPr>
-          <w:p>
-            <w:r>
-              <w:t>testFaculty1</w:t>
-            </w:r>
-          </w:p>
-        </w:tc>
-        <w:tc>
-          <w:tcPr>
-            <w:tcW w:w="2416" w:type="dxa"/>
-          </w:tcPr>
-          <w:p>
-            <w:r>
-              <w:t>faculty1</w:t>
-            </w:r>
-            <w:r>
-              <w:t>@example.com</w:t>
-            </w:r>
-          </w:p>
-        </w:tc>
-        <w:tc>
-          <w:tcPr>
-            <w:tcW w:w="1839" w:type="dxa"/>
-          </w:tcPr>
-          <w:p>
-            <w:r>
-              <w:t>2</w:t>
-            </w:r>
-          </w:p>
-        </w:tc>
-        <w:tc>
-          <w:tcPr>
-            <w:tcW w:w="1695" w:type="dxa"/>
-          </w:tcPr>
-          <w:p>
-            <w:r>
-              <w:t>0</w:t>
-            </w:r>
-          </w:p>
-        </w:tc>
-        <w:tc>
-          <w:tcPr>
-            <w:tcW w:w="1463" w:type="dxa"/>
-          </w:tcPr>
-          <w:p/>
-        </w:tc>
-      </w:tr>
-      <w:tr>
-        <w:tc>
-          <w:tcPr>
-            <w:tcW w:w="1937" w:type="dxa"/>
-          </w:tcPr>
-          <w:p>
-            <w:r>
-              <w:t>testFaculty2</w:t>
-            </w:r>
-          </w:p>
-        </w:tc>
-        <w:tc>
-          <w:tcPr>
-            <w:tcW w:w="2416" w:type="dxa"/>
-          </w:tcPr>
-          <w:p>
-            <w:r>
-              <w:t>f</w:t>
-            </w:r>
-            <w:r>
-              <w:t>aculty</w:t>
-            </w:r>
-            <w:r>
-              <w:t>2</w:t>
-            </w:r>
-            <w:r>
-              <w:t>@example.com</w:t>
+              <w:t>faculty2@example.com</w:t>
             </w:r>
           </w:p>
         </w:tc>
@@ -486,8 +478,6 @@
             <w:proofErr w:type="spellEnd"/>
           </w:p>
         </w:tc>
-        <w:bookmarkStart w:id="0" w:name="_GoBack"/>
-        <w:bookmarkEnd w:id="0"/>
       </w:tr>
       <w:tr>
         <w:tc>
@@ -525,14 +515,100 @@
         </w:tc>
       </w:tr>
     </w:tbl>
-    <w:p/>
+    <w:p>
+      <w:bookmarkStart w:id="0" w:name="_GoBack"/>
+      <w:bookmarkEnd w:id="0"/>
+    </w:p>
+    <w:p>
+      <w:r>
+        <w:t xml:space="preserve">Goals </w:t>
+      </w:r>
+    </w:p>
+    <w:tbl>
+      <w:tblPr>
+        <w:tblStyle w:val="TableGrid"/>
+        <w:tblW w:w="0" w:type="auto"/>
+        <w:tblLook w:val="04A0" w:firstRow="1" w:lastRow="0" w:firstColumn="1" w:lastColumn="0" w:noHBand="0" w:noVBand="1"/>
+      </w:tblPr>
+      <w:tblGrid>
+        <w:gridCol w:w="4675"/>
+        <w:gridCol w:w="4675"/>
+      </w:tblGrid>
+      <w:tr>
+        <w:tc>
+          <w:tcPr>
+            <w:tcW w:w="4675" w:type="dxa"/>
+          </w:tcPr>
+          <w:p>
+            <w:proofErr w:type="spellStart"/>
+            <w:r>
+              <w:t>Project_ID</w:t>
+            </w:r>
+            <w:proofErr w:type="spellEnd"/>
+          </w:p>
+        </w:tc>
+        <w:tc>
+          <w:tcPr>
+            <w:tcW w:w="4675" w:type="dxa"/>
+          </w:tcPr>
+          <w:p>
+            <w:r>
+              <w:t>Goal</w:t>
+            </w:r>
+          </w:p>
+        </w:tc>
+      </w:tr>
+      <w:tr>
+        <w:tc>
+          <w:tcPr>
+            <w:tcW w:w="4675" w:type="dxa"/>
+          </w:tcPr>
+          <w:p>
+            <w:r>
+              <w:t>1</w:t>
+            </w:r>
+          </w:p>
+        </w:tc>
+        <w:tc>
+          <w:tcPr>
+            <w:tcW w:w="4675" w:type="dxa"/>
+          </w:tcPr>
+          <w:p>
+            <w:r>
+              <w:t>No Poverty</w:t>
+            </w:r>
+          </w:p>
+        </w:tc>
+      </w:tr>
+      <w:tr>
+        <w:tc>
+          <w:tcPr>
+            <w:tcW w:w="4675" w:type="dxa"/>
+          </w:tcPr>
+          <w:p>
+            <w:r>
+              <w:t>1</w:t>
+            </w:r>
+          </w:p>
+        </w:tc>
+        <w:tc>
+          <w:tcPr>
+            <w:tcW w:w="4675" w:type="dxa"/>
+          </w:tcPr>
+          <w:p>
+            <w:r>
+              <w:t>No Hunger</w:t>
+            </w:r>
+          </w:p>
+        </w:tc>
+      </w:tr>
+    </w:tbl>
     <w:p/>
     <w:p>
       <w:r>
         <w:t>Data Tables</w:t>
       </w:r>
     </w:p>
-    <w:p/>
     <w:p>
       <w:pPr>
         <w:rPr>
@@ -659,18 +735,14 @@
             <w:tcW w:w="2378" w:type="dxa"/>
           </w:tcPr>
           <w:p>
-            <w:proofErr w:type="spellStart"/>
-            <w:proofErr w:type="gramStart"/>
-            <w:r>
-              <w:t>VarChar</w:t>
-            </w:r>
-            <w:proofErr w:type="spellEnd"/>
-            <w:r>
-              <w:t>(</w:t>
-            </w:r>
-            <w:proofErr w:type="gramEnd"/>
-            <w:r>
-              <w:t>120)</w:t>
+            <w:r>
+              <w:t>String</w:t>
+            </w:r>
+            <w:r>
+              <w:t xml:space="preserve"> </w:t>
+            </w:r>
+            <w:r>
+              <w:t>(120)</w:t>
             </w:r>
           </w:p>
         </w:tc>
@@ -702,18 +774,14 @@
             <w:tcW w:w="2378" w:type="dxa"/>
           </w:tcPr>
           <w:p>
-            <w:proofErr w:type="spellStart"/>
-            <w:proofErr w:type="gramStart"/>
-            <w:r>
-              <w:t>VarChar</w:t>
-            </w:r>
-            <w:proofErr w:type="spellEnd"/>
-            <w:r>
-              <w:t>(</w:t>
-            </w:r>
-            <w:proofErr w:type="gramEnd"/>
-            <w:r>
-              <w:t>128)</w:t>
+            <w:r>
+              <w:t>String</w:t>
+            </w:r>
+            <w:r>
+              <w:t xml:space="preserve"> </w:t>
+            </w:r>
+            <w:r>
+              <w:t>(128)</w:t>
             </w:r>
           </w:p>
         </w:tc>
@@ -751,8 +819,13 @@
             <w:tcW w:w="2378" w:type="dxa"/>
           </w:tcPr>
           <w:p>
-            <w:r>
-              <w:t>Integer</w:t>
+            <w:proofErr w:type="gramStart"/>
+            <w:r>
+              <w:t>String(</w:t>
+            </w:r>
+            <w:proofErr w:type="gramEnd"/>
+            <w:r>
+              <w:t>64)</w:t>
             </w:r>
           </w:p>
         </w:tc>
@@ -760,22 +833,7 @@
           <w:tcPr>
             <w:tcW w:w="2379" w:type="dxa"/>
           </w:tcPr>
-          <w:p>
-            <w:r>
-              <w:t>Foreign Key (</w:t>
-            </w:r>
-            <w:proofErr w:type="spellStart"/>
-            <w:r>
-              <w:t>user</w:t>
-            </w:r>
-            <w:r>
-              <w:t>Class</w:t>
-            </w:r>
-            <w:proofErr w:type="spellEnd"/>
-            <w:r>
-              <w:t xml:space="preserve"> table id)</w:t>
-            </w:r>
-          </w:p>
+          <w:p/>
         </w:tc>
       </w:tr>
       <w:tr>
@@ -815,241 +873,6 @@
         <w:tc>
           <w:tcPr>
             <w:tcW w:w="2379" w:type="dxa"/>
-          </w:tcPr>
-          <w:p/>
-        </w:tc>
-      </w:tr>
-    </w:tbl>
-    <w:p/>
-    <w:p>
-      <w:pPr>
-        <w:rPr>
-          <w:b/>
-          <w:bCs/>
-        </w:rPr>
-      </w:pPr>
-      <w:r>
-        <w:rPr>
-          <w:b/>
-          <w:bCs/>
-        </w:rPr>
-        <w:t>Roles</w:t>
-      </w:r>
-    </w:p>
-    <w:tbl>
-      <w:tblPr>
-        <w:tblStyle w:val="TableGrid"/>
-        <w:tblW w:w="0" w:type="auto"/>
-        <w:tblLook w:val="04A0" w:firstRow="1" w:lastRow="0" w:firstColumn="1" w:lastColumn="0" w:noHBand="0" w:noVBand="1"/>
-      </w:tblPr>
-      <w:tblGrid>
-        <w:gridCol w:w="3116"/>
-        <w:gridCol w:w="3117"/>
-        <w:gridCol w:w="3117"/>
-      </w:tblGrid>
-      <w:tr>
-        <w:tc>
-          <w:tcPr>
-            <w:tcW w:w="3116" w:type="dxa"/>
-          </w:tcPr>
-          <w:p>
-            <w:pPr>
-              <w:rPr>
-                <w:b/>
-                <w:bCs/>
-              </w:rPr>
-            </w:pPr>
-            <w:r>
-              <w:rPr>
-                <w:b/>
-                <w:bCs/>
-              </w:rPr>
-              <w:t>Id</w:t>
-            </w:r>
-          </w:p>
-        </w:tc>
-        <w:tc>
-          <w:tcPr>
-            <w:tcW w:w="3117" w:type="dxa"/>
-          </w:tcPr>
-          <w:p>
-            <w:r>
-              <w:t>Integer</w:t>
-            </w:r>
-          </w:p>
-        </w:tc>
-        <w:tc>
-          <w:tcPr>
-            <w:tcW w:w="3117" w:type="dxa"/>
-          </w:tcPr>
-          <w:p>
-            <w:r>
-              <w:t>Primary Key</w:t>
-            </w:r>
-          </w:p>
-        </w:tc>
-      </w:tr>
-      <w:tr>
-        <w:tc>
-          <w:tcPr>
-            <w:tcW w:w="3116" w:type="dxa"/>
-          </w:tcPr>
-          <w:p>
-            <w:r>
-              <w:t>r</w:t>
-            </w:r>
-            <w:r>
-              <w:t>ole</w:t>
-            </w:r>
-          </w:p>
-        </w:tc>
-        <w:tc>
-          <w:tcPr>
-            <w:tcW w:w="3117" w:type="dxa"/>
-          </w:tcPr>
-          <w:p>
-            <w:proofErr w:type="gramStart"/>
-            <w:r>
-              <w:t>String(</w:t>
-            </w:r>
-            <w:proofErr w:type="gramEnd"/>
-            <w:r>
-              <w:t>64)</w:t>
-            </w:r>
-          </w:p>
-        </w:tc>
-        <w:tc>
-          <w:tcPr>
-            <w:tcW w:w="3117" w:type="dxa"/>
-          </w:tcPr>
-          <w:p/>
-        </w:tc>
-      </w:tr>
-      <w:tr>
-        <w:tc>
-          <w:tcPr>
-            <w:tcW w:w="3116" w:type="dxa"/>
-          </w:tcPr>
-          <w:p>
-            <w:pPr>
-              <w:jc w:val="center"/>
-            </w:pPr>
-            <w:proofErr w:type="spellStart"/>
-            <w:r>
-              <w:t>Class_id</w:t>
-            </w:r>
-            <w:proofErr w:type="spellEnd"/>
-          </w:p>
-        </w:tc>
-        <w:tc>
-          <w:tcPr>
-            <w:tcW w:w="3117" w:type="dxa"/>
-          </w:tcPr>
-          <w:p>
-            <w:pPr>
-              <w:jc w:val="center"/>
-            </w:pPr>
-            <w:proofErr w:type="spellStart"/>
-            <w:r>
-              <w:t>User_</w:t>
-            </w:r>
-            <w:r>
-              <w:t>title</w:t>
-            </w:r>
-            <w:proofErr w:type="spellEnd"/>
-          </w:p>
-        </w:tc>
-        <w:tc>
-          <w:tcPr>
-            <w:tcW w:w="3117" w:type="dxa"/>
-          </w:tcPr>
-          <w:p>
-            <w:pPr>
-              <w:jc w:val="center"/>
-            </w:pPr>
-          </w:p>
-        </w:tc>
-      </w:tr>
-      <w:tr>
-        <w:tc>
-          <w:tcPr>
-            <w:tcW w:w="3116" w:type="dxa"/>
-          </w:tcPr>
-          <w:p>
-            <w:r>
-              <w:t>1</w:t>
-            </w:r>
-          </w:p>
-        </w:tc>
-        <w:tc>
-          <w:tcPr>
-            <w:tcW w:w="3117" w:type="dxa"/>
-          </w:tcPr>
-          <w:p>
-            <w:r>
-              <w:t>Staff</w:t>
-            </w:r>
-          </w:p>
-        </w:tc>
-        <w:tc>
-          <w:tcPr>
-            <w:tcW w:w="3117" w:type="dxa"/>
-          </w:tcPr>
-          <w:p/>
-        </w:tc>
-      </w:tr>
-      <w:tr>
-        <w:tc>
-          <w:tcPr>
-            <w:tcW w:w="3116" w:type="dxa"/>
-          </w:tcPr>
-          <w:p>
-            <w:r>
-              <w:t>2</w:t>
-            </w:r>
-          </w:p>
-        </w:tc>
-        <w:tc>
-          <w:tcPr>
-            <w:tcW w:w="3117" w:type="dxa"/>
-          </w:tcPr>
-          <w:p>
-            <w:r>
-              <w:t>Faculty</w:t>
-            </w:r>
-          </w:p>
-        </w:tc>
-        <w:tc>
-          <w:tcPr>
-            <w:tcW w:w="3117" w:type="dxa"/>
-          </w:tcPr>
-          <w:p/>
-        </w:tc>
-      </w:tr>
-      <w:tr>
-        <w:tc>
-          <w:tcPr>
-            <w:tcW w:w="3116" w:type="dxa"/>
-          </w:tcPr>
-          <w:p>
-            <w:r>
-              <w:t>3</w:t>
-            </w:r>
-          </w:p>
-        </w:tc>
-        <w:tc>
-          <w:tcPr>
-            <w:tcW w:w="3117" w:type="dxa"/>
-          </w:tcPr>
-          <w:p>
-            <w:r>
-              <w:t>Student</w:t>
-            </w:r>
-          </w:p>
-        </w:tc>
-        <w:tc>
-          <w:tcPr>
-            <w:tcW w:w="3117" w:type="dxa"/>
           </w:tcPr>
           <w:p/>
         </w:tc>
@@ -1213,7 +1036,6 @@
           </w:tcPr>
           <w:p>
             <w:r>
-              <w:lastRenderedPageBreak/>
               <w:t>timestamp</w:t>
             </w:r>
           </w:p>
@@ -1277,6 +1099,47 @@
               <w:t>Foreign Key (User table id)</w:t>
             </w:r>
           </w:p>
+        </w:tc>
+      </w:tr>
+      <w:tr>
+        <w:tc>
+          <w:tcPr>
+            <w:tcW w:w="3116" w:type="dxa"/>
+          </w:tcPr>
+          <w:p>
+            <w:pPr>
+              <w:rPr>
+                <w:u w:val="single"/>
+              </w:rPr>
+            </w:pPr>
+            <w:r>
+              <w:rPr>
+                <w:u w:val="single"/>
+              </w:rPr>
+              <w:t>Department</w:t>
+            </w:r>
+          </w:p>
+        </w:tc>
+        <w:tc>
+          <w:tcPr>
+            <w:tcW w:w="3117" w:type="dxa"/>
+          </w:tcPr>
+          <w:p>
+            <w:proofErr w:type="gramStart"/>
+            <w:r>
+              <w:t>String(</w:t>
+            </w:r>
+            <w:proofErr w:type="gramEnd"/>
+            <w:r>
+              <w:t>64)</w:t>
+            </w:r>
+          </w:p>
+        </w:tc>
+        <w:tc>
+          <w:tcPr>
+            <w:tcW w:w="3117" w:type="dxa"/>
+          </w:tcPr>
+          <w:p/>
         </w:tc>
       </w:tr>
     </w:tbl>
@@ -1325,6 +1188,7 @@
                 <w:b/>
                 <w:bCs/>
               </w:rPr>
+              <w:lastRenderedPageBreak/>
               <w:t>id</w:t>
             </w:r>
           </w:p>
@@ -1366,10 +1230,7 @@
               <w:jc w:val="center"/>
             </w:pPr>
             <w:r>
-              <w:t>g</w:t>
-            </w:r>
-            <w:r>
-              <w:t>oal</w:t>
+              <w:t>goal</w:t>
             </w:r>
           </w:p>
         </w:tc>
@@ -1411,22 +1272,9 @@
             <w:pPr>
               <w:jc w:val="center"/>
             </w:pPr>
-            <w:r>
-              <w:t>Goal_ id</w:t>
-            </w:r>
-          </w:p>
-        </w:tc>
-        <w:tc>
-          <w:tcPr>
-            <w:tcW w:w="3117" w:type="dxa"/>
-          </w:tcPr>
-          <w:p>
-            <w:pPr>
-              <w:jc w:val="center"/>
-            </w:pPr>
             <w:proofErr w:type="spellStart"/>
             <w:r>
-              <w:t>Goal_title</w:t>
+              <w:t>Project_id</w:t>
             </w:r>
             <w:proofErr w:type="spellEnd"/>
           </w:p>
@@ -1439,487 +1287,197 @@
             <w:pPr>
               <w:jc w:val="center"/>
             </w:pPr>
-          </w:p>
-        </w:tc>
-      </w:tr>
-      <w:tr>
-        <w:tc>
-          <w:tcPr>
-            <w:tcW w:w="3116" w:type="dxa"/>
-          </w:tcPr>
-          <w:p>
-            <w:r>
-              <w:t>1</w:t>
-            </w:r>
-          </w:p>
-        </w:tc>
-        <w:tc>
-          <w:tcPr>
-            <w:tcW w:w="3117" w:type="dxa"/>
-          </w:tcPr>
-          <w:p>
-            <w:r>
-              <w:t>No Poverty</w:t>
-            </w:r>
-          </w:p>
-        </w:tc>
-        <w:tc>
-          <w:tcPr>
-            <w:tcW w:w="3117" w:type="dxa"/>
-          </w:tcPr>
-          <w:p/>
-        </w:tc>
-      </w:tr>
-      <w:tr>
-        <w:tc>
-          <w:tcPr>
-            <w:tcW w:w="3116" w:type="dxa"/>
-          </w:tcPr>
-          <w:p>
-            <w:r>
-              <w:t>2</w:t>
-            </w:r>
-          </w:p>
-        </w:tc>
-        <w:tc>
-          <w:tcPr>
-            <w:tcW w:w="3117" w:type="dxa"/>
-          </w:tcPr>
-          <w:p>
-            <w:r>
-              <w:t>Zero Hunger</w:t>
-            </w:r>
-          </w:p>
-        </w:tc>
-        <w:tc>
-          <w:tcPr>
-            <w:tcW w:w="3117" w:type="dxa"/>
-          </w:tcPr>
-          <w:p/>
-        </w:tc>
-      </w:tr>
-      <w:tr>
-        <w:tc>
-          <w:tcPr>
-            <w:tcW w:w="3116" w:type="dxa"/>
-          </w:tcPr>
-          <w:p>
-            <w:r>
-              <w:t>3</w:t>
-            </w:r>
-          </w:p>
-        </w:tc>
-        <w:tc>
-          <w:tcPr>
-            <w:tcW w:w="3117" w:type="dxa"/>
-          </w:tcPr>
-          <w:p>
-            <w:r>
-              <w:t>Good Health and Well-being</w:t>
-            </w:r>
-          </w:p>
-        </w:tc>
-        <w:tc>
-          <w:tcPr>
-            <w:tcW w:w="3117" w:type="dxa"/>
-          </w:tcPr>
-          <w:p/>
-        </w:tc>
-      </w:tr>
-      <w:tr>
-        <w:tc>
-          <w:tcPr>
-            <w:tcW w:w="3116" w:type="dxa"/>
-          </w:tcPr>
-          <w:p>
-            <w:r>
-              <w:t>4</w:t>
-            </w:r>
-          </w:p>
-        </w:tc>
-        <w:tc>
-          <w:tcPr>
-            <w:tcW w:w="3117" w:type="dxa"/>
-          </w:tcPr>
-          <w:p>
-            <w:r>
-              <w:t>Quality Education</w:t>
-            </w:r>
-          </w:p>
-        </w:tc>
-        <w:tc>
-          <w:tcPr>
-            <w:tcW w:w="3117" w:type="dxa"/>
-          </w:tcPr>
-          <w:p/>
-        </w:tc>
-      </w:tr>
-      <w:tr>
-        <w:tc>
-          <w:tcPr>
-            <w:tcW w:w="3116" w:type="dxa"/>
-          </w:tcPr>
-          <w:p>
-            <w:r>
-              <w:t>5</w:t>
-            </w:r>
-          </w:p>
-        </w:tc>
-        <w:tc>
-          <w:tcPr>
-            <w:tcW w:w="3117" w:type="dxa"/>
-          </w:tcPr>
-          <w:p>
-            <w:r>
-              <w:t>Gender Equality</w:t>
-            </w:r>
-          </w:p>
-        </w:tc>
-        <w:tc>
-          <w:tcPr>
-            <w:tcW w:w="3117" w:type="dxa"/>
-          </w:tcPr>
-          <w:p/>
-        </w:tc>
-      </w:tr>
-      <w:tr>
-        <w:tc>
-          <w:tcPr>
-            <w:tcW w:w="3116" w:type="dxa"/>
-          </w:tcPr>
-          <w:p>
-            <w:r>
-              <w:t>6</w:t>
-            </w:r>
-          </w:p>
-        </w:tc>
-        <w:tc>
-          <w:tcPr>
-            <w:tcW w:w="3117" w:type="dxa"/>
-          </w:tcPr>
-          <w:p>
-            <w:r>
-              <w:t>Clean Water and Sanitation</w:t>
-            </w:r>
-          </w:p>
-        </w:tc>
-        <w:tc>
-          <w:tcPr>
-            <w:tcW w:w="3117" w:type="dxa"/>
-          </w:tcPr>
-          <w:p/>
-        </w:tc>
-      </w:tr>
-      <w:tr>
-        <w:tc>
-          <w:tcPr>
-            <w:tcW w:w="3116" w:type="dxa"/>
-          </w:tcPr>
-          <w:p>
-            <w:r>
-              <w:t>7</w:t>
-            </w:r>
-          </w:p>
-        </w:tc>
-        <w:tc>
-          <w:tcPr>
-            <w:tcW w:w="3117" w:type="dxa"/>
-          </w:tcPr>
-          <w:p>
-            <w:r>
-              <w:t>Affordable and Clean Energy</w:t>
-            </w:r>
-          </w:p>
-        </w:tc>
-        <w:tc>
-          <w:tcPr>
-            <w:tcW w:w="3117" w:type="dxa"/>
-          </w:tcPr>
-          <w:p/>
-        </w:tc>
-      </w:tr>
-      <w:tr>
-        <w:tc>
-          <w:tcPr>
-            <w:tcW w:w="3116" w:type="dxa"/>
-          </w:tcPr>
-          <w:p>
-            <w:r>
-              <w:t>8</w:t>
-            </w:r>
-          </w:p>
-        </w:tc>
-        <w:tc>
-          <w:tcPr>
-            <w:tcW w:w="3117" w:type="dxa"/>
-          </w:tcPr>
-          <w:p>
-            <w:r>
-              <w:t>Decent Work and Economic Growth</w:t>
-            </w:r>
-          </w:p>
-        </w:tc>
-        <w:tc>
-          <w:tcPr>
-            <w:tcW w:w="3117" w:type="dxa"/>
-          </w:tcPr>
-          <w:p/>
-        </w:tc>
-      </w:tr>
-      <w:tr>
-        <w:tc>
-          <w:tcPr>
-            <w:tcW w:w="3116" w:type="dxa"/>
-          </w:tcPr>
-          <w:p>
-            <w:r>
-              <w:t>9</w:t>
-            </w:r>
-          </w:p>
-        </w:tc>
-        <w:tc>
-          <w:tcPr>
-            <w:tcW w:w="3117" w:type="dxa"/>
-          </w:tcPr>
-          <w:p>
-            <w:r>
-              <w:t>Industry, Innovation and Infrastructure</w:t>
-            </w:r>
-          </w:p>
-        </w:tc>
-        <w:tc>
-          <w:tcPr>
-            <w:tcW w:w="3117" w:type="dxa"/>
-          </w:tcPr>
-          <w:p/>
-        </w:tc>
-      </w:tr>
-      <w:tr>
-        <w:tc>
-          <w:tcPr>
-            <w:tcW w:w="3116" w:type="dxa"/>
-          </w:tcPr>
-          <w:p>
-            <w:r>
-              <w:t>10</w:t>
-            </w:r>
-          </w:p>
-        </w:tc>
-        <w:tc>
-          <w:tcPr>
-            <w:tcW w:w="3117" w:type="dxa"/>
-          </w:tcPr>
-          <w:p>
-            <w:r>
-              <w:t>Reduced Inequality</w:t>
-            </w:r>
-          </w:p>
-        </w:tc>
-        <w:tc>
-          <w:tcPr>
-            <w:tcW w:w="3117" w:type="dxa"/>
-          </w:tcPr>
-          <w:p/>
-        </w:tc>
-      </w:tr>
-      <w:tr>
-        <w:tc>
-          <w:tcPr>
-            <w:tcW w:w="3116" w:type="dxa"/>
-          </w:tcPr>
-          <w:p>
-            <w:r>
-              <w:t>11</w:t>
-            </w:r>
-          </w:p>
-        </w:tc>
-        <w:tc>
-          <w:tcPr>
-            <w:tcW w:w="3117" w:type="dxa"/>
-          </w:tcPr>
-          <w:p>
-            <w:r>
-              <w:t>Sustainable Cities and Communities</w:t>
-            </w:r>
-          </w:p>
-        </w:tc>
-        <w:tc>
-          <w:tcPr>
-            <w:tcW w:w="3117" w:type="dxa"/>
-          </w:tcPr>
-          <w:p/>
-        </w:tc>
-      </w:tr>
-      <w:tr>
-        <w:tc>
-          <w:tcPr>
-            <w:tcW w:w="3116" w:type="dxa"/>
-          </w:tcPr>
-          <w:p>
-            <w:r>
-              <w:t>12</w:t>
-            </w:r>
-          </w:p>
-        </w:tc>
-        <w:tc>
-          <w:tcPr>
-            <w:tcW w:w="3117" w:type="dxa"/>
-          </w:tcPr>
-          <w:p>
-            <w:r>
-              <w:t>Responsible Consumption and Production</w:t>
-            </w:r>
-          </w:p>
-        </w:tc>
-        <w:tc>
-          <w:tcPr>
-            <w:tcW w:w="3117" w:type="dxa"/>
-          </w:tcPr>
-          <w:p/>
-        </w:tc>
-      </w:tr>
-      <w:tr>
-        <w:tc>
-          <w:tcPr>
-            <w:tcW w:w="3116" w:type="dxa"/>
-          </w:tcPr>
-          <w:p>
-            <w:r>
-              <w:t>13</w:t>
-            </w:r>
-          </w:p>
-        </w:tc>
-        <w:tc>
-          <w:tcPr>
-            <w:tcW w:w="3117" w:type="dxa"/>
-          </w:tcPr>
-          <w:p>
-            <w:r>
-              <w:t>Climate Action</w:t>
-            </w:r>
-          </w:p>
-        </w:tc>
-        <w:tc>
-          <w:tcPr>
-            <w:tcW w:w="3117" w:type="dxa"/>
-          </w:tcPr>
-          <w:p/>
-        </w:tc>
-      </w:tr>
-      <w:tr>
-        <w:tc>
-          <w:tcPr>
-            <w:tcW w:w="3116" w:type="dxa"/>
-          </w:tcPr>
-          <w:p>
-            <w:r>
-              <w:t>14</w:t>
-            </w:r>
-          </w:p>
-        </w:tc>
-        <w:tc>
-          <w:tcPr>
-            <w:tcW w:w="3117" w:type="dxa"/>
-          </w:tcPr>
-          <w:p>
-            <w:r>
-              <w:t>Life Below Water</w:t>
-            </w:r>
-          </w:p>
-        </w:tc>
-        <w:tc>
-          <w:tcPr>
-            <w:tcW w:w="3117" w:type="dxa"/>
-          </w:tcPr>
-          <w:p/>
-        </w:tc>
-      </w:tr>
-      <w:tr>
-        <w:tc>
-          <w:tcPr>
-            <w:tcW w:w="3116" w:type="dxa"/>
-          </w:tcPr>
-          <w:p>
-            <w:r>
-              <w:t>15</w:t>
-            </w:r>
-          </w:p>
-        </w:tc>
-        <w:tc>
-          <w:tcPr>
-            <w:tcW w:w="3117" w:type="dxa"/>
-          </w:tcPr>
-          <w:p>
-            <w:r>
-              <w:t>Life on Land</w:t>
-            </w:r>
-          </w:p>
-        </w:tc>
-        <w:tc>
-          <w:tcPr>
-            <w:tcW w:w="3117" w:type="dxa"/>
-          </w:tcPr>
-          <w:p/>
-        </w:tc>
-      </w:tr>
-      <w:tr>
-        <w:tc>
-          <w:tcPr>
-            <w:tcW w:w="3116" w:type="dxa"/>
-          </w:tcPr>
-          <w:p>
-            <w:r>
-              <w:t>16</w:t>
-            </w:r>
-          </w:p>
-        </w:tc>
-        <w:tc>
-          <w:tcPr>
-            <w:tcW w:w="3117" w:type="dxa"/>
-          </w:tcPr>
-          <w:p>
-            <w:r>
-              <w:t>Peace and Justice Strong Institutions</w:t>
-            </w:r>
-          </w:p>
-        </w:tc>
-        <w:tc>
-          <w:tcPr>
-            <w:tcW w:w="3117" w:type="dxa"/>
-          </w:tcPr>
-          <w:p/>
-        </w:tc>
-      </w:tr>
-      <w:tr>
-        <w:tc>
-          <w:tcPr>
-            <w:tcW w:w="3116" w:type="dxa"/>
-          </w:tcPr>
-          <w:p>
-            <w:r>
-              <w:t>17</w:t>
-            </w:r>
-          </w:p>
-        </w:tc>
-        <w:tc>
-          <w:tcPr>
-            <w:tcW w:w="3117" w:type="dxa"/>
-          </w:tcPr>
-          <w:p>
-            <w:r>
-              <w:t>Partnerships and achieve the Goal</w:t>
-            </w:r>
-          </w:p>
-        </w:tc>
-        <w:tc>
-          <w:tcPr>
-            <w:tcW w:w="3117" w:type="dxa"/>
-          </w:tcPr>
-          <w:p/>
+            <w:r>
+              <w:t>Integer</w:t>
+            </w:r>
+          </w:p>
+        </w:tc>
+        <w:tc>
+          <w:tcPr>
+            <w:tcW w:w="3117" w:type="dxa"/>
+          </w:tcPr>
+          <w:p>
+            <w:pPr>
+              <w:jc w:val="center"/>
+            </w:pPr>
+            <w:r>
+              <w:t xml:space="preserve">Foreign </w:t>
+            </w:r>
+            <w:proofErr w:type="gramStart"/>
+            <w:r>
+              <w:t>Key(</w:t>
+            </w:r>
+            <w:proofErr w:type="gramEnd"/>
+            <w:r>
+              <w:t>Project table id)</w:t>
+            </w:r>
+          </w:p>
         </w:tc>
       </w:tr>
     </w:tbl>
     <w:p/>
+    <w:p>
+      <w:r>
+        <w:rPr>
+          <w:b/>
+          <w:bCs/>
+        </w:rPr>
+        <w:t>Members</w:t>
+      </w:r>
+    </w:p>
+    <w:tbl>
+      <w:tblPr>
+        <w:tblStyle w:val="TableGrid"/>
+        <w:tblW w:w="0" w:type="auto"/>
+        <w:tblLook w:val="04A0" w:firstRow="1" w:lastRow="0" w:firstColumn="1" w:lastColumn="0" w:noHBand="0" w:noVBand="1"/>
+      </w:tblPr>
+      <w:tblGrid>
+        <w:gridCol w:w="3116"/>
+        <w:gridCol w:w="3117"/>
+        <w:gridCol w:w="3117"/>
+      </w:tblGrid>
+      <w:tr>
+        <w:tc>
+          <w:tcPr>
+            <w:tcW w:w="3116" w:type="dxa"/>
+          </w:tcPr>
+          <w:p>
+            <w:pPr>
+              <w:jc w:val="center"/>
+            </w:pPr>
+            <w:r>
+              <w:rPr>
+                <w:b/>
+                <w:bCs/>
+              </w:rPr>
+              <w:t>id</w:t>
+            </w:r>
+          </w:p>
+        </w:tc>
+        <w:tc>
+          <w:tcPr>
+            <w:tcW w:w="3117" w:type="dxa"/>
+          </w:tcPr>
+          <w:p>
+            <w:pPr>
+              <w:jc w:val="center"/>
+            </w:pPr>
+            <w:r>
+              <w:t>Integer</w:t>
+            </w:r>
+          </w:p>
+        </w:tc>
+        <w:tc>
+          <w:tcPr>
+            <w:tcW w:w="3117" w:type="dxa"/>
+          </w:tcPr>
+          <w:p>
+            <w:pPr>
+              <w:jc w:val="center"/>
+            </w:pPr>
+            <w:r>
+              <w:t>Primary key</w:t>
+            </w:r>
+          </w:p>
+        </w:tc>
+      </w:tr>
+      <w:tr>
+        <w:tc>
+          <w:tcPr>
+            <w:tcW w:w="3116" w:type="dxa"/>
+          </w:tcPr>
+          <w:p>
+            <w:pPr>
+              <w:jc w:val="center"/>
+            </w:pPr>
+            <w:proofErr w:type="spellStart"/>
+            <w:r>
+              <w:t>Member_id</w:t>
+            </w:r>
+            <w:proofErr w:type="spellEnd"/>
+          </w:p>
+        </w:tc>
+        <w:tc>
+          <w:tcPr>
+            <w:tcW w:w="3117" w:type="dxa"/>
+          </w:tcPr>
+          <w:p>
+            <w:pPr>
+              <w:jc w:val="center"/>
+            </w:pPr>
+            <w:r>
+              <w:t>Integer</w:t>
+            </w:r>
+          </w:p>
+        </w:tc>
+        <w:tc>
+          <w:tcPr>
+            <w:tcW w:w="3117" w:type="dxa"/>
+          </w:tcPr>
+          <w:p>
+            <w:pPr>
+              <w:jc w:val="center"/>
+            </w:pPr>
+            <w:proofErr w:type="spellStart"/>
+            <w:r>
+              <w:t>ForeignKey</w:t>
+            </w:r>
+            <w:proofErr w:type="spellEnd"/>
+            <w:r>
+              <w:t>(user.id)</w:t>
+            </w:r>
+          </w:p>
+        </w:tc>
+      </w:tr>
+      <w:tr>
+        <w:tc>
+          <w:tcPr>
+            <w:tcW w:w="3116" w:type="dxa"/>
+          </w:tcPr>
+          <w:p>
+            <w:pPr>
+              <w:jc w:val="center"/>
+            </w:pPr>
+            <w:proofErr w:type="spellStart"/>
+            <w:r>
+              <w:t>Project_id</w:t>
+            </w:r>
+            <w:proofErr w:type="spellEnd"/>
+          </w:p>
+        </w:tc>
+        <w:tc>
+          <w:tcPr>
+            <w:tcW w:w="3117" w:type="dxa"/>
+          </w:tcPr>
+          <w:p>
+            <w:pPr>
+              <w:jc w:val="center"/>
+            </w:pPr>
+            <w:r>
+              <w:t>Integer</w:t>
+            </w:r>
+          </w:p>
+        </w:tc>
+        <w:tc>
+          <w:tcPr>
+            <w:tcW w:w="3117" w:type="dxa"/>
+          </w:tcPr>
+          <w:p>
+            <w:pPr>
+              <w:jc w:val="center"/>
+            </w:pPr>
+            <w:proofErr w:type="spellStart"/>
+            <w:r>
+              <w:t>ForeignKey</w:t>
+            </w:r>
+            <w:proofErr w:type="spellEnd"/>
+            <w:r>
+              <w:t>(project.id)</w:t>
+            </w:r>
+          </w:p>
+        </w:tc>
+      </w:tr>
+    </w:tbl>
     <w:p/>
     <w:p/>
     <w:sectPr>
@@ -2681,7 +2239,7 @@
 </file>
 
 <file path=customXml/itemProps1.xml><?xml version="1.0" encoding="utf-8"?>
-<ds:datastoreItem xmlns:ds="http://schemas.openxmlformats.org/officeDocument/2006/customXml" ds:itemID="{BA59B6A2-4860-45FF-9DD1-D264DAB4890B}">
+<ds:datastoreItem xmlns:ds="http://schemas.openxmlformats.org/officeDocument/2006/customXml" ds:itemID="{C7DF9DE9-E5CA-4243-AAF7-F5DC4333F296}">
   <ds:schemaRefs>
     <ds:schemaRef ds:uri="http://schemas.openxmlformats.org/officeDocument/2006/bibliography"/>
   </ds:schemaRefs>

</xml_diff>

<commit_message>
Project_submission form is now functional
</commit_message>
<xml_diff>
--- a/Database_tables.docx
+++ b/Database_tables.docx
@@ -29,11 +29,11 @@
         <w:tblLook w:val="04A0" w:firstRow="1" w:lastRow="0" w:firstColumn="1" w:lastColumn="0" w:noHBand="0" w:noVBand="1"/>
       </w:tblPr>
       <w:tblGrid>
-        <w:gridCol w:w="1937"/>
+        <w:gridCol w:w="1851"/>
         <w:gridCol w:w="2416"/>
-        <w:gridCol w:w="1839"/>
-        <w:gridCol w:w="1695"/>
-        <w:gridCol w:w="1463"/>
+        <w:gridCol w:w="1735"/>
+        <w:gridCol w:w="1558"/>
+        <w:gridCol w:w="1790"/>
       </w:tblGrid>
       <w:tr>
         <w:tc>
@@ -293,7 +293,19 @@
           <w:tcPr>
             <w:tcW w:w="1463" w:type="dxa"/>
           </w:tcPr>
-          <w:p/>
+          <w:p>
+            <w:r>
+              <w:t>‘</w:t>
+            </w:r>
+            <w:proofErr w:type="spellStart"/>
+            <w:r>
+              <w:t>facultypassword</w:t>
+            </w:r>
+            <w:proofErr w:type="spellEnd"/>
+            <w:r>
+              <w:t>’</w:t>
+            </w:r>
+          </w:p>
         </w:tc>
       </w:tr>
       <w:tr>
@@ -398,6 +410,8 @@
       <w:r>
         <w:t>Projects</w:t>
       </w:r>
+      <w:bookmarkStart w:id="0" w:name="_GoBack"/>
+      <w:bookmarkEnd w:id="0"/>
     </w:p>
     <w:tbl>
       <w:tblPr>
@@ -515,10 +529,7 @@
         </w:tc>
       </w:tr>
     </w:tbl>
-    <w:p>
-      <w:bookmarkStart w:id="0" w:name="_GoBack"/>
-      <w:bookmarkEnd w:id="0"/>
-    </w:p>
+    <w:p/>
     <w:p>
       <w:r>
         <w:t xml:space="preserve">Goals </w:t>
@@ -736,10 +747,7 @@
           </w:tcPr>
           <w:p>
             <w:r>
-              <w:t>String</w:t>
-            </w:r>
-            <w:r>
-              <w:t xml:space="preserve"> </w:t>
+              <w:t xml:space="preserve">String </w:t>
             </w:r>
             <w:r>
               <w:t>(120)</w:t>
@@ -775,10 +783,7 @@
           </w:tcPr>
           <w:p>
             <w:r>
-              <w:t>String</w:t>
-            </w:r>
-            <w:r>
-              <w:t xml:space="preserve"> </w:t>
+              <w:t xml:space="preserve">String </w:t>
             </w:r>
             <w:r>
               <w:t>(128)</w:t>
@@ -2239,7 +2244,7 @@
 </file>
 
 <file path=customXml/itemProps1.xml><?xml version="1.0" encoding="utf-8"?>
-<ds:datastoreItem xmlns:ds="http://schemas.openxmlformats.org/officeDocument/2006/customXml" ds:itemID="{C7DF9DE9-E5CA-4243-AAF7-F5DC4333F296}">
+<ds:datastoreItem xmlns:ds="http://schemas.openxmlformats.org/officeDocument/2006/customXml" ds:itemID="{888E4EC7-8301-4B71-A0EC-8313BC63F875}">
   <ds:schemaRefs>
     <ds:schemaRef ds:uri="http://schemas.openxmlformats.org/officeDocument/2006/bibliography"/>
   </ds:schemaRefs>

</xml_diff>